<commit_message>
Requirements - S1 and Group
Roles, fecha, repositorio actualizados. Tareas suplementarias S1
completadas
</commit_message>
<xml_diff>
--- a/reports/Group/02 Requirements - Group.docx
+++ b/reports/Group/02 Requirements - Group.docx
@@ -108,7 +108,6 @@
               </w:rPr>
               <w:tab/>
             </w:r>
-            <w:permStart w:id="143746294" w:edGrp="everyone"/>
             <w:sdt>
               <w:sdtPr>
                 <w:rPr>
@@ -156,7 +155,6 @@
                 </w:r>
               </w:sdtContent>
             </w:sdt>
-            <w:permEnd w:id="143746294"/>
           </w:p>
         </w:tc>
       </w:tr>
@@ -199,7 +197,6 @@
               </w:rPr>
               <w:tab/>
             </w:r>
-            <w:permStart w:id="420692352" w:edGrp="everyone"/>
             <w:sdt>
               <w:sdtPr>
                 <w:rPr>
@@ -231,11 +228,22 @@
                   <w:rPr>
                     <w:rFonts w:asciiTheme="majorHAnsi" w:hAnsiTheme="majorHAnsi" w:cstheme="majorHAnsi"/>
                   </w:rPr>
-                  <w:t xml:space="preserve">-SF-D01  </w:t>
+                  <w:t>-SF-D0</w:t>
+                </w:r>
+                <w:r>
+                  <w:rPr>
+                    <w:rFonts w:asciiTheme="majorHAnsi" w:hAnsiTheme="majorHAnsi" w:cstheme="majorHAnsi"/>
+                  </w:rPr>
+                  <w:t>2</w:t>
+                </w:r>
+                <w:r>
+                  <w:rPr>
+                    <w:rFonts w:asciiTheme="majorHAnsi" w:hAnsiTheme="majorHAnsi" w:cstheme="majorHAnsi"/>
+                  </w:rPr>
+                  <w:t xml:space="preserve">  </w:t>
                 </w:r>
               </w:sdtContent>
             </w:sdt>
-            <w:permEnd w:id="420692352"/>
           </w:p>
         </w:tc>
       </w:tr>
@@ -301,7 +309,6 @@
               </w:rPr>
               <w:tab/>
             </w:r>
-            <w:permStart w:id="291510380" w:edGrp="everyone"/>
             <w:r>
               <w:rPr>
                 <w:rFonts w:asciiTheme="majorHAnsi" w:hAnsiTheme="majorHAnsi" w:cstheme="majorHAnsi"/>
@@ -310,7 +317,6 @@
               <w:t xml:space="preserve"> 77869990V</w:t>
             </w:r>
           </w:p>
-          <w:permEnd w:id="291510380"/>
           <w:p>
             <w:pPr>
               <w:pStyle w:val="Sinespaciado"/>
@@ -340,7 +346,6 @@
               </w:rPr>
               <w:tab/>
             </w:r>
-            <w:permStart w:id="1364481481" w:edGrp="everyone"/>
             <w:sdt>
               <w:sdtPr>
                 <w:rPr>
@@ -380,7 +385,6 @@
                 </w:r>
               </w:sdtContent>
             </w:sdt>
-            <w:permEnd w:id="1364481481"/>
           </w:p>
           <w:p>
             <w:pPr>
@@ -409,7 +413,6 @@
               </w:rPr>
               <w:tab/>
             </w:r>
-            <w:permStart w:id="1443845444" w:edGrp="everyone"/>
             <w:sdt>
               <w:sdtPr>
                 <w:rPr>
@@ -452,23 +455,7 @@
                     <w:rFonts w:asciiTheme="majorHAnsi" w:hAnsiTheme="majorHAnsi" w:cstheme="majorHAnsi"/>
                     <w:lang w:val="es-ES"/>
                   </w:rPr>
-                  <w:t xml:space="preserve"> </w:t>
-                </w:r>
-                <w:proofErr w:type="spellStart"/>
-                <w:r>
-                  <w:rPr>
-                    <w:rFonts w:asciiTheme="majorHAnsi" w:hAnsiTheme="majorHAnsi" w:cstheme="majorHAnsi"/>
-                    <w:lang w:val="es-ES"/>
-                  </w:rPr>
-                  <w:t>Mª</w:t>
-                </w:r>
-                <w:proofErr w:type="spellEnd"/>
-                <w:r>
-                  <w:rPr>
-                    <w:rFonts w:asciiTheme="majorHAnsi" w:hAnsiTheme="majorHAnsi" w:cstheme="majorHAnsi"/>
-                    <w:lang w:val="es-ES"/>
-                  </w:rPr>
-                  <w:t xml:space="preserve"> de la Salud</w:t>
+                  <w:t xml:space="preserve"> Mª de la Salud</w:t>
                 </w:r>
                 <w:r>
                   <w:rPr>
@@ -479,7 +466,6 @@
                 </w:r>
               </w:sdtContent>
             </w:sdt>
-            <w:permEnd w:id="1443845444"/>
             <w:r>
               <w:rPr>
                 <w:rFonts w:asciiTheme="majorHAnsi" w:hAnsiTheme="majorHAnsi" w:cstheme="majorHAnsi"/>
@@ -508,7 +494,6 @@
               </w:rPr>
               <w:tab/>
             </w:r>
-            <w:permStart w:id="415123737" w:edGrp="everyone"/>
             <w:sdt>
               <w:sdtPr>
                 <w:rPr>
@@ -537,33 +522,8 @@
                     <w:rFonts w:asciiTheme="majorHAnsi" w:hAnsiTheme="majorHAnsi" w:cstheme="majorHAnsi"/>
                     <w:lang w:val="es-ES"/>
                   </w:rPr>
-                  <w:t xml:space="preserve">Manager, </w:t>
+                  <w:t>Developer, Tester</w:t>
                 </w:r>
-                <w:proofErr w:type="spellStart"/>
-                <w:r>
-                  <w:rPr>
-                    <w:rFonts w:asciiTheme="majorHAnsi" w:hAnsiTheme="majorHAnsi" w:cstheme="majorHAnsi"/>
-                    <w:lang w:val="es-ES"/>
-                  </w:rPr>
-                  <w:t>Developer</w:t>
-                </w:r>
-                <w:proofErr w:type="spellEnd"/>
-                <w:r>
-                  <w:rPr>
-                    <w:rFonts w:asciiTheme="majorHAnsi" w:hAnsiTheme="majorHAnsi" w:cstheme="majorHAnsi"/>
-                    <w:lang w:val="es-ES"/>
-                  </w:rPr>
-                  <w:t xml:space="preserve">, </w:t>
-                </w:r>
-                <w:proofErr w:type="spellStart"/>
-                <w:r>
-                  <w:rPr>
-                    <w:rFonts w:asciiTheme="majorHAnsi" w:hAnsiTheme="majorHAnsi" w:cstheme="majorHAnsi"/>
-                    <w:lang w:val="es-ES"/>
-                  </w:rPr>
-                  <w:t>Tester</w:t>
-                </w:r>
-                <w:proofErr w:type="spellEnd"/>
                 <w:r>
                   <w:rPr>
                     <w:rFonts w:asciiTheme="majorHAnsi" w:hAnsiTheme="majorHAnsi" w:cstheme="majorHAnsi"/>
@@ -573,7 +533,6 @@
                 </w:r>
               </w:sdtContent>
             </w:sdt>
-            <w:permEnd w:id="415123737"/>
           </w:p>
         </w:tc>
         <w:tc>
@@ -628,12 +587,6 @@
                 <w:rFonts w:asciiTheme="majorHAnsi" w:hAnsiTheme="majorHAnsi" w:cstheme="majorHAnsi"/>
               </w:rPr>
               <w:tab/>
-            </w:r>
-            <w:permStart w:id="1081366304" w:edGrp="everyone"/>
-            <w:r>
-              <w:rPr>
-                <w:rFonts w:asciiTheme="majorHAnsi" w:hAnsiTheme="majorHAnsi" w:cstheme="majorHAnsi"/>
-              </w:rPr>
               <w:t xml:space="preserve"> </w:t>
             </w:r>
             <w:sdt>
@@ -660,7 +613,6 @@
               </w:sdtContent>
             </w:sdt>
           </w:p>
-          <w:permEnd w:id="1081366304"/>
           <w:p>
             <w:pPr>
               <w:pStyle w:val="Sinespaciado"/>
@@ -690,7 +642,6 @@
               </w:rPr>
               <w:tab/>
             </w:r>
-            <w:permStart w:id="554395221" w:edGrp="everyone"/>
             <w:sdt>
               <w:sdtPr>
                 <w:rPr>
@@ -712,14 +663,12 @@
                   </w:rPr>
                   <w:t xml:space="preserve"> </w:t>
                 </w:r>
-                <w:proofErr w:type="spellStart"/>
                 <w:r>
                   <w:rPr>
                     <w:rFonts w:asciiTheme="majorHAnsi" w:hAnsiTheme="majorHAnsi" w:cstheme="majorHAnsi"/>
                   </w:rPr>
                   <w:t>natolmvil</w:t>
                 </w:r>
-                <w:proofErr w:type="spellEnd"/>
                 <w:r>
                   <w:rPr>
                     <w:rFonts w:asciiTheme="majorHAnsi" w:hAnsiTheme="majorHAnsi" w:cstheme="majorHAnsi"/>
@@ -728,7 +677,6 @@
                 </w:r>
               </w:sdtContent>
             </w:sdt>
-            <w:permEnd w:id="554395221"/>
           </w:p>
           <w:p>
             <w:pPr>
@@ -757,7 +705,6 @@
               </w:rPr>
               <w:tab/>
             </w:r>
-            <w:permStart w:id="84825807" w:edGrp="everyone"/>
             <w:sdt>
               <w:sdtPr>
                 <w:rPr>
@@ -779,19 +726,11 @@
                   </w:rPr>
                   <w:t xml:space="preserve"> </w:t>
                 </w:r>
-                <w:proofErr w:type="spellStart"/>
                 <w:r>
                   <w:rPr>
                     <w:rFonts w:asciiTheme="majorHAnsi" w:hAnsiTheme="majorHAnsi" w:cstheme="majorHAnsi"/>
                   </w:rPr>
-                  <w:t>Olmo</w:t>
-                </w:r>
-                <w:proofErr w:type="spellEnd"/>
-                <w:r>
-                  <w:rPr>
-                    <w:rFonts w:asciiTheme="majorHAnsi" w:hAnsiTheme="majorHAnsi" w:cstheme="majorHAnsi"/>
-                  </w:rPr>
-                  <w:t xml:space="preserve"> Ville</w:t>
+                  <w:t>Olmo Ville</w:t>
                 </w:r>
                 <w:r>
                   <w:rPr>
@@ -819,7 +758,6 @@
                 </w:r>
               </w:sdtContent>
             </w:sdt>
-            <w:permEnd w:id="84825807"/>
           </w:p>
           <w:p>
             <w:pPr>
@@ -848,7 +786,6 @@
               </w:rPr>
               <w:tab/>
             </w:r>
-            <w:permStart w:id="584389830" w:edGrp="everyone"/>
             <w:sdt>
               <w:sdtPr>
                 <w:rPr>
@@ -890,7 +827,6 @@
                 </w:r>
               </w:sdtContent>
             </w:sdt>
-            <w:permEnd w:id="584389830"/>
           </w:p>
         </w:tc>
       </w:tr>
@@ -951,7 +887,6 @@
               </w:rPr>
               <w:tab/>
             </w:r>
-            <w:permStart w:id="1000832359" w:edGrp="everyone"/>
             <w:sdt>
               <w:sdtPr>
                 <w:rPr>
@@ -982,7 +917,6 @@
               </w:sdtContent>
             </w:sdt>
           </w:p>
-          <w:permEnd w:id="1000832359"/>
           <w:p>
             <w:pPr>
               <w:pStyle w:val="Sinespaciado"/>
@@ -1012,7 +946,6 @@
               </w:rPr>
               <w:tab/>
             </w:r>
-            <w:permStart w:id="926035648" w:edGrp="everyone"/>
             <w:sdt>
               <w:sdtPr>
                 <w:rPr>
@@ -1034,14 +967,12 @@
                   </w:rPr>
                   <w:t xml:space="preserve"> </w:t>
                 </w:r>
-                <w:proofErr w:type="spellStart"/>
                 <w:r>
                   <w:rPr>
                     <w:rFonts w:asciiTheme="majorHAnsi" w:hAnsiTheme="majorHAnsi" w:cstheme="majorHAnsi"/>
                   </w:rPr>
                   <w:t>ignblabla</w:t>
                 </w:r>
-                <w:proofErr w:type="spellEnd"/>
                 <w:r>
                   <w:rPr>
                     <w:rFonts w:asciiTheme="majorHAnsi" w:hAnsiTheme="majorHAnsi" w:cstheme="majorHAnsi"/>
@@ -1050,7 +981,6 @@
                 </w:r>
               </w:sdtContent>
             </w:sdt>
-            <w:permEnd w:id="926035648"/>
           </w:p>
           <w:p>
             <w:pPr>
@@ -1080,7 +1010,6 @@
               </w:rPr>
               <w:tab/>
             </w:r>
-            <w:permStart w:id="1519068571" w:edGrp="everyone"/>
             <w:sdt>
               <w:sdtPr>
                 <w:rPr>
@@ -1121,7 +1050,6 @@
               </w:sdtContent>
             </w:sdt>
           </w:p>
-          <w:permEnd w:id="1519068571"/>
           <w:p>
             <w:pPr>
               <w:pStyle w:val="Sinespaciado"/>
@@ -1149,11 +1077,11 @@
               </w:rPr>
               <w:tab/>
             </w:r>
-            <w:permStart w:id="1983335098" w:edGrp="everyone"/>
             <w:sdt>
               <w:sdtPr>
                 <w:rPr>
                   <w:rFonts w:asciiTheme="majorHAnsi" w:hAnsiTheme="majorHAnsi" w:cstheme="majorHAnsi"/>
+                  <w:lang w:val="es-ES"/>
                 </w:rPr>
                 <w:tag w:val="Roles3"/>
                 <w:id w:val="144241862"/>
@@ -1167,48 +1095,40 @@
                 <w:r>
                   <w:rPr>
                     <w:rFonts w:asciiTheme="majorHAnsi" w:hAnsiTheme="majorHAnsi" w:cstheme="majorHAnsi"/>
+                    <w:lang w:val="es-ES"/>
                   </w:rPr>
                   <w:t xml:space="preserve"> </w:t>
                 </w:r>
                 <w:r>
                   <w:rPr>
                     <w:rFonts w:asciiTheme="majorHAnsi" w:hAnsiTheme="majorHAnsi" w:cstheme="majorHAnsi"/>
+                    <w:lang w:val="es-ES"/>
                   </w:rPr>
                   <w:t>Developer</w:t>
                 </w:r>
                 <w:r>
                   <w:rPr>
                     <w:rFonts w:asciiTheme="majorHAnsi" w:hAnsiTheme="majorHAnsi" w:cstheme="majorHAnsi"/>
+                    <w:lang w:val="es-ES"/>
                   </w:rPr>
                   <w:t xml:space="preserve">, </w:t>
                 </w:r>
                 <w:r>
                   <w:rPr>
                     <w:rFonts w:asciiTheme="majorHAnsi" w:hAnsiTheme="majorHAnsi" w:cstheme="majorHAnsi"/>
+                    <w:lang w:val="es-ES"/>
                   </w:rPr>
                   <w:t>Tester</w:t>
                 </w:r>
                 <w:r>
                   <w:rPr>
                     <w:rFonts w:asciiTheme="majorHAnsi" w:hAnsiTheme="majorHAnsi" w:cstheme="majorHAnsi"/>
+                    <w:lang w:val="es-ES"/>
                   </w:rPr>
-                  <w:t xml:space="preserve">, </w:t>
-                </w:r>
-                <w:r>
-                  <w:rPr>
-                    <w:rFonts w:asciiTheme="majorHAnsi" w:hAnsiTheme="majorHAnsi" w:cstheme="majorHAnsi"/>
-                  </w:rPr>
-                  <w:t>Operator</w:t>
-                </w:r>
-                <w:r>
-                  <w:rPr>
-                    <w:rFonts w:asciiTheme="majorHAnsi" w:hAnsiTheme="majorHAnsi" w:cstheme="majorHAnsi"/>
-                  </w:rPr>
-                  <w:t xml:space="preserve">  </w:t>
+                  <w:t xml:space="preserve"> </w:t>
                 </w:r>
               </w:sdtContent>
             </w:sdt>
-            <w:permEnd w:id="1983335098"/>
           </w:p>
         </w:tc>
         <w:tc>
@@ -1264,7 +1184,6 @@
               </w:rPr>
               <w:tab/>
             </w:r>
-            <w:permStart w:id="1222207409" w:edGrp="everyone"/>
             <w:r>
               <w:rPr>
                 <w:rFonts w:asciiTheme="majorHAnsi" w:hAnsiTheme="majorHAnsi" w:cstheme="majorHAnsi"/>
@@ -1272,7 +1191,6 @@
               <w:t>77824121X</w:t>
             </w:r>
           </w:p>
-          <w:permEnd w:id="1222207409"/>
           <w:p>
             <w:pPr>
               <w:pStyle w:val="Sinespaciado"/>
@@ -1302,7 +1220,6 @@
               </w:rPr>
               <w:tab/>
             </w:r>
-            <w:permStart w:id="484340907" w:edGrp="everyone"/>
             <w:sdt>
               <w:sdtPr>
                 <w:rPr>
@@ -1324,14 +1241,12 @@
                   </w:rPr>
                   <w:t xml:space="preserve"> </w:t>
                 </w:r>
-                <w:proofErr w:type="spellStart"/>
                 <w:r>
                   <w:rPr>
                     <w:rFonts w:asciiTheme="majorHAnsi" w:hAnsiTheme="majorHAnsi" w:cstheme="majorHAnsi"/>
                   </w:rPr>
                   <w:t>Adrcabmar</w:t>
                 </w:r>
-                <w:proofErr w:type="spellEnd"/>
                 <w:r>
                   <w:rPr>
                     <w:rFonts w:asciiTheme="majorHAnsi" w:hAnsiTheme="majorHAnsi" w:cstheme="majorHAnsi"/>
@@ -1340,7 +1255,6 @@
                 </w:r>
               </w:sdtContent>
             </w:sdt>
-            <w:permEnd w:id="484340907"/>
           </w:p>
           <w:p>
             <w:pPr>
@@ -1369,7 +1283,6 @@
               </w:rPr>
               <w:tab/>
             </w:r>
-            <w:permStart w:id="386604040" w:edGrp="everyone"/>
             <w:sdt>
               <w:sdtPr>
                 <w:rPr>
@@ -1417,7 +1330,6 @@
                 </w:r>
               </w:sdtContent>
             </w:sdt>
-            <w:permEnd w:id="386604040"/>
           </w:p>
           <w:p>
             <w:pPr>
@@ -1446,7 +1358,6 @@
               </w:rPr>
               <w:tab/>
             </w:r>
-            <w:permStart w:id="1487353257" w:edGrp="everyone"/>
             <w:sdt>
               <w:sdtPr>
                 <w:rPr>
@@ -1472,11 +1383,16 @@
                   <w:rPr>
                     <w:rFonts w:asciiTheme="majorHAnsi" w:hAnsiTheme="majorHAnsi" w:cstheme="majorHAnsi"/>
                   </w:rPr>
+                  <w:t xml:space="preserve">Operator, </w:t>
+                </w:r>
+                <w:r>
+                  <w:rPr>
+                    <w:rFonts w:asciiTheme="majorHAnsi" w:hAnsiTheme="majorHAnsi" w:cstheme="majorHAnsi"/>
+                  </w:rPr>
                   <w:t xml:space="preserve">Developer, tester </w:t>
                 </w:r>
               </w:sdtContent>
             </w:sdt>
-            <w:permEnd w:id="1487353257"/>
           </w:p>
         </w:tc>
       </w:tr>
@@ -1534,7 +1450,6 @@
               </w:rPr>
               <w:tab/>
             </w:r>
-            <w:permStart w:id="1631927432" w:edGrp="everyone"/>
             <w:sdt>
               <w:sdtPr>
                 <w:rPr>
@@ -1565,7 +1480,6 @@
               </w:sdtContent>
             </w:sdt>
           </w:p>
-          <w:permEnd w:id="1631927432"/>
           <w:p>
             <w:pPr>
               <w:pStyle w:val="Sinespaciado"/>
@@ -1595,7 +1509,6 @@
               </w:rPr>
               <w:tab/>
             </w:r>
-            <w:permStart w:id="1398370153" w:edGrp="everyone"/>
             <w:sdt>
               <w:sdtPr>
                 <w:rPr>
@@ -1617,14 +1530,12 @@
                   </w:rPr>
                   <w:t xml:space="preserve"> </w:t>
                 </w:r>
-                <w:proofErr w:type="spellStart"/>
                 <w:r>
                   <w:rPr>
                     <w:rFonts w:asciiTheme="majorHAnsi" w:hAnsiTheme="majorHAnsi" w:cstheme="majorHAnsi"/>
                   </w:rPr>
                   <w:t>joagongan</w:t>
                 </w:r>
-                <w:proofErr w:type="spellEnd"/>
                 <w:r>
                   <w:rPr>
                     <w:rFonts w:asciiTheme="majorHAnsi" w:hAnsiTheme="majorHAnsi" w:cstheme="majorHAnsi"/>
@@ -1633,7 +1544,6 @@
                 </w:r>
               </w:sdtContent>
             </w:sdt>
-            <w:permEnd w:id="1398370153"/>
           </w:p>
           <w:p>
             <w:pPr>
@@ -1662,7 +1572,6 @@
               </w:rPr>
               <w:tab/>
             </w:r>
-            <w:permStart w:id="72570348" w:edGrp="everyone"/>
             <w:sdt>
               <w:sdtPr>
                 <w:rPr>
@@ -1688,16 +1597,8 @@
                   <w:rPr>
                     <w:rFonts w:asciiTheme="majorHAnsi" w:hAnsiTheme="majorHAnsi" w:cstheme="majorHAnsi"/>
                   </w:rPr>
-                  <w:t xml:space="preserve">González </w:t>
+                  <w:t>González Ganfornina</w:t>
                 </w:r>
-                <w:proofErr w:type="spellStart"/>
-                <w:r>
-                  <w:rPr>
-                    <w:rFonts w:asciiTheme="majorHAnsi" w:hAnsiTheme="majorHAnsi" w:cstheme="majorHAnsi"/>
-                  </w:rPr>
-                  <w:t>Ganfornina</w:t>
-                </w:r>
-                <w:proofErr w:type="spellEnd"/>
                 <w:r>
                   <w:rPr>
                     <w:rFonts w:asciiTheme="majorHAnsi" w:hAnsiTheme="majorHAnsi" w:cstheme="majorHAnsi"/>
@@ -1718,7 +1619,6 @@
                 </w:r>
               </w:sdtContent>
             </w:sdt>
-            <w:permEnd w:id="72570348"/>
           </w:p>
           <w:p>
             <w:pPr>
@@ -1747,7 +1647,6 @@
               </w:rPr>
               <w:tab/>
             </w:r>
-            <w:permStart w:id="2077499526" w:edGrp="everyone"/>
             <w:sdt>
               <w:sdtPr>
                 <w:rPr>
@@ -1772,6 +1671,12 @@
                   <w:rPr>
                     <w:rFonts w:asciiTheme="majorHAnsi" w:hAnsiTheme="majorHAnsi" w:cstheme="majorHAnsi"/>
                   </w:rPr>
+                  <w:t xml:space="preserve">Project Manager, </w:t>
+                </w:r>
+                <w:r>
+                  <w:rPr>
+                    <w:rFonts w:asciiTheme="majorHAnsi" w:hAnsiTheme="majorHAnsi" w:cstheme="majorHAnsi"/>
+                  </w:rPr>
                   <w:t>Developer, Tester</w:t>
                 </w:r>
                 <w:r>
@@ -1782,7 +1687,6 @@
                 </w:r>
               </w:sdtContent>
             </w:sdt>
-            <w:permEnd w:id="2077499526"/>
           </w:p>
         </w:tc>
         <w:tc>
@@ -1844,7 +1748,6 @@
               </w:rPr>
               <w:tab/>
             </w:r>
-            <w:permStart w:id="1772436159" w:edGrp="everyone"/>
             <w:sdt>
               <w:sdtPr>
                 <w:rPr>
@@ -1870,16 +1773,14 @@
                   <w:rPr>
                     <w:rFonts w:asciiTheme="majorHAnsi" w:hAnsiTheme="majorHAnsi" w:cstheme="majorHAnsi"/>
                   </w:rPr>
-                  <w:t xml:space="preserve">Sevilla, 16 </w:t>
+                  <w:t xml:space="preserve">Sevilla, </w:t>
                 </w:r>
-                <w:proofErr w:type="spellStart"/>
                 <w:r>
                   <w:rPr>
                     <w:rFonts w:asciiTheme="majorHAnsi" w:hAnsiTheme="majorHAnsi" w:cstheme="majorHAnsi"/>
                   </w:rPr>
-                  <w:t>febrero</w:t>
+                  <w:t>8 marzo</w:t>
                 </w:r>
-                <w:proofErr w:type="spellEnd"/>
                 <w:r>
                   <w:rPr>
                     <w:rFonts w:asciiTheme="majorHAnsi" w:hAnsiTheme="majorHAnsi" w:cstheme="majorHAnsi"/>
@@ -1894,7 +1795,6 @@
                 </w:r>
               </w:sdtContent>
             </w:sdt>
-            <w:permEnd w:id="1772436159"/>
           </w:p>
         </w:tc>
       </w:tr>
@@ -1925,7 +1825,6 @@
         <w:rPr>
           <w:rFonts w:cstheme="majorHAnsi"/>
         </w:rPr>
-        <w:lastRenderedPageBreak/>
         <w:t>MANDATORY Deliverable D01: introduction</w:t>
       </w:r>
     </w:p>
@@ -2128,7 +2027,6 @@
       </w:r>
     </w:p>
     <w:bookmarkStart w:id="2" w:name="_Hlk157672140"/>
-    <w:permStart w:id="514992324" w:edGrp="everyone"/>
     <w:p>
       <w:pPr>
         <w:pStyle w:val="Verdict"/>
@@ -2171,7 +2069,6 @@
           </w:r>
         </w:sdtContent>
       </w:sdt>
-      <w:permEnd w:id="514992324"/>
       <w:r>
         <w:rPr>
           <w:rFonts w:asciiTheme="majorHAnsi" w:hAnsiTheme="majorHAnsi" w:cstheme="majorHAnsi"/>
@@ -2195,7 +2092,6 @@
       </w:r>
     </w:p>
     <w:bookmarkStart w:id="3" w:name="_Hlk157672153"/>
-    <w:permStart w:id="1330789551" w:edGrp="everyone"/>
     <w:p>
       <w:pPr>
         <w:pStyle w:val="Verdict"/>
@@ -2238,7 +2134,6 @@
           </w:r>
         </w:sdtContent>
       </w:sdt>
-      <w:permEnd w:id="1330789551"/>
       <w:r>
         <w:rPr>
           <w:rFonts w:asciiTheme="majorHAnsi" w:hAnsiTheme="majorHAnsi" w:cstheme="majorHAnsi"/>
@@ -2265,7 +2160,6 @@
         <w:rPr>
           <w:rFonts w:cstheme="majorHAnsi"/>
         </w:rPr>
-        <w:lastRenderedPageBreak/>
         <w:t>MANDATORY Deliverable D02: data models</w:t>
       </w:r>
     </w:p>
@@ -2409,7 +2303,6 @@
         <w:t xml:space="preserve">. </w:t>
       </w:r>
     </w:p>
-    <w:permStart w:id="3886208" w:edGrp="everyone"/>
     <w:p>
       <w:pPr>
         <w:pStyle w:val="Verdict"/>
@@ -2440,7 +2333,6 @@
           </w:r>
         </w:sdtContent>
       </w:sdt>
-      <w:permEnd w:id="3886208"/>
       <w:r>
         <w:rPr>
           <w:rFonts w:asciiTheme="majorHAnsi" w:hAnsiTheme="majorHAnsi" w:cstheme="majorHAnsi"/>
@@ -2574,7 +2466,6 @@
         <w:t xml:space="preserve"> with further information.</w:t>
       </w:r>
     </w:p>
-    <w:permStart w:id="568988877" w:edGrp="everyone"/>
     <w:p>
       <w:pPr>
         <w:pStyle w:val="Verdict"/>
@@ -2605,7 +2496,6 @@
           </w:r>
         </w:sdtContent>
       </w:sdt>
-      <w:permEnd w:id="568988877"/>
       <w:r>
         <w:rPr>
           <w:rFonts w:asciiTheme="majorHAnsi" w:hAnsiTheme="majorHAnsi" w:cstheme="majorHAnsi"/>
@@ -2739,7 +2629,6 @@
         <w:t xml:space="preserve"> with further information.</w:t>
       </w:r>
     </w:p>
-    <w:permStart w:id="64176652" w:edGrp="everyone"/>
     <w:p>
       <w:pPr>
         <w:pStyle w:val="Verdict"/>
@@ -2770,7 +2659,6 @@
           </w:r>
         </w:sdtContent>
       </w:sdt>
-      <w:permEnd w:id="64176652"/>
       <w:r>
         <w:rPr>
           <w:rFonts w:asciiTheme="majorHAnsi" w:hAnsiTheme="majorHAnsi" w:cstheme="majorHAnsi"/>
@@ -2986,7 +2874,6 @@
         <w:t>” denotes his or her full name.</w:t>
       </w:r>
     </w:p>
-    <w:permStart w:id="2084199269" w:edGrp="everyone"/>
     <w:p>
       <w:pPr>
         <w:pStyle w:val="Verdict"/>
@@ -3017,7 +2904,6 @@
           </w:r>
         </w:sdtContent>
       </w:sdt>
-      <w:permEnd w:id="2084199269"/>
       <w:r>
         <w:rPr>
           <w:rFonts w:asciiTheme="majorHAnsi" w:hAnsiTheme="majorHAnsi" w:cstheme="majorHAnsi"/>
@@ -3137,7 +3023,6 @@
         <w:t>web document.</w:t>
       </w:r>
     </w:p>
-    <w:permStart w:id="1789663349" w:edGrp="everyone"/>
     <w:p>
       <w:pPr>
         <w:pStyle w:val="Verdict"/>
@@ -3168,7 +3053,6 @@
           </w:r>
         </w:sdtContent>
       </w:sdt>
-      <w:permEnd w:id="1789663349"/>
       <w:r>
         <w:rPr>
           <w:rFonts w:asciiTheme="majorHAnsi" w:hAnsiTheme="majorHAnsi" w:cstheme="majorHAnsi"/>
@@ -3187,7 +3071,6 @@
         <w:rPr>
           <w:rFonts w:cstheme="majorHAnsi"/>
         </w:rPr>
-        <w:lastRenderedPageBreak/>
         <w:t>Functional requirements</w:t>
       </w:r>
     </w:p>
@@ -3297,7 +3180,6 @@
         <w:t>”.</w:t>
       </w:r>
     </w:p>
-    <w:permStart w:id="1472210995" w:edGrp="everyone"/>
     <w:p>
       <w:pPr>
         <w:pStyle w:val="Verdict"/>
@@ -3328,7 +3210,6 @@
           </w:r>
         </w:sdtContent>
       </w:sdt>
-      <w:permEnd w:id="1472210995"/>
       <w:r>
         <w:rPr>
           <w:rFonts w:asciiTheme="majorHAnsi" w:hAnsiTheme="majorHAnsi" w:cstheme="majorHAnsi"/>
@@ -3394,7 +3275,6 @@
         <w:rPr>
           <w:rFonts w:cstheme="majorHAnsi"/>
         </w:rPr>
-        <w:lastRenderedPageBreak/>
         <w:t>MANDATORY Deliverable D03: implementing features</w:t>
       </w:r>
     </w:p>
@@ -3558,7 +3438,6 @@
         <w:t xml:space="preserve"> cannot be updated or deleted.</w:t>
       </w:r>
     </w:p>
-    <w:permStart w:id="877278202" w:edGrp="everyone"/>
     <w:p>
       <w:pPr>
         <w:pStyle w:val="Gradercomments"/>
@@ -3589,7 +3468,6 @@
           </w:r>
         </w:sdtContent>
       </w:sdt>
-      <w:permEnd w:id="877278202"/>
     </w:p>
     <w:p>
       <w:pPr>
@@ -3641,7 +3519,6 @@
         <w:t>Display any of them randomly, as long as its display period is active; the banners must be shown in every page as little intrusively as possible.</w:t>
       </w:r>
     </w:p>
-    <w:permStart w:id="793719138" w:edGrp="everyone"/>
     <w:p>
       <w:pPr>
         <w:pStyle w:val="Verdict"/>
@@ -3672,7 +3549,6 @@
           </w:r>
         </w:sdtContent>
       </w:sdt>
-      <w:permEnd w:id="793719138"/>
       <w:r>
         <w:rPr>
           <w:rFonts w:asciiTheme="majorHAnsi" w:hAnsiTheme="majorHAnsi" w:cstheme="majorHAnsi"/>
@@ -3752,7 +3628,6 @@
         <w:t xml:space="preserve">Create, update, or delete a banner.  </w:t>
       </w:r>
     </w:p>
-    <w:permStart w:id="1433148399" w:edGrp="everyone"/>
     <w:p>
       <w:pPr>
         <w:pStyle w:val="Verdict"/>
@@ -3783,7 +3658,6 @@
           </w:r>
         </w:sdtContent>
       </w:sdt>
-      <w:permEnd w:id="1433148399"/>
       <w:r>
         <w:rPr>
           <w:rFonts w:asciiTheme="majorHAnsi" w:hAnsiTheme="majorHAnsi" w:cstheme="majorHAnsi"/>
@@ -3819,7 +3693,6 @@
         <w:t>Moments, money amounts, and Booleans must be internationalised when they are shown. Other kinds of data are not expected to be internationalised. This requirement must be fulfilled in this and every subsequent group or individual deliverable for it to be considered valid.</w:t>
       </w:r>
     </w:p>
-    <w:permStart w:id="1363431954" w:edGrp="everyone"/>
     <w:p>
       <w:pPr>
         <w:pStyle w:val="Gradercomments"/>
@@ -3853,7 +3726,6 @@
           </w:r>
         </w:sdtContent>
       </w:sdt>
-      <w:permEnd w:id="1363431954"/>
       <w:r>
         <w:rPr>
           <w:rFonts w:asciiTheme="majorHAnsi" w:hAnsiTheme="majorHAnsi" w:cstheme="majorHAnsi"/>
@@ -3943,7 +3815,6 @@
         <w:rPr>
           <w:rFonts w:cstheme="majorHAnsi"/>
         </w:rPr>
-        <w:lastRenderedPageBreak/>
         <w:t>MANDATORY Deliverable D04: formal testing</w:t>
       </w:r>
     </w:p>
@@ -4062,7 +3933,6 @@
         <w:t>Produce as a complete test suite as possible for Requirement #11.</w:t>
       </w:r>
     </w:p>
-    <w:permStart w:id="759059702" w:edGrp="everyone"/>
     <w:p>
       <w:pPr>
         <w:pStyle w:val="Verdict"/>
@@ -4093,7 +3963,6 @@
           </w:r>
         </w:sdtContent>
       </w:sdt>
-      <w:permEnd w:id="759059702"/>
       <w:r>
         <w:rPr>
           <w:rFonts w:asciiTheme="majorHAnsi" w:hAnsiTheme="majorHAnsi" w:cstheme="majorHAnsi"/>
@@ -4129,7 +3998,6 @@
         <w:t xml:space="preserve">Produce a testing report. </w:t>
       </w:r>
     </w:p>
-    <w:permStart w:id="867524682" w:edGrp="everyone"/>
     <w:p>
       <w:pPr>
         <w:pStyle w:val="Gradercomments"/>
@@ -4160,7 +4028,6 @@
           </w:r>
         </w:sdtContent>
       </w:sdt>
-      <w:permEnd w:id="867524682"/>
       <w:r>
         <w:rPr>
           <w:rFonts w:asciiTheme="majorHAnsi" w:hAnsiTheme="majorHAnsi" w:cstheme="majorHAnsi"/>
@@ -4204,7 +4071,6 @@
         <w:rPr>
           <w:rFonts w:cstheme="majorHAnsi"/>
         </w:rPr>
-        <w:lastRenderedPageBreak/>
         <w:t>SUPPLEMENTARY Deliverable D01: introduction </w:t>
       </w:r>
     </w:p>
@@ -4331,7 +4197,6 @@
         <w:t>The system must be internationalised in English and Spanish. Other mainstream languages are welcome, but not required. This requirement must be fulfilled in this and every subsequent group or individual deliverable for it to be considered valid.</w:t>
       </w:r>
     </w:p>
-    <w:permStart w:id="910842583" w:edGrp="everyone"/>
     <w:p>
       <w:pPr>
         <w:pStyle w:val="Gradercomments"/>
@@ -4380,7 +4245,6 @@
           </w:r>
         </w:sdtContent>
       </w:sdt>
-      <w:permEnd w:id="910842583"/>
       <w:r>
         <w:rPr>
           <w:rFonts w:asciiTheme="majorHAnsi" w:hAnsiTheme="majorHAnsi" w:cstheme="majorHAnsi"/>
@@ -4473,7 +4337,6 @@
         <w:t>Produce an analysis report regarding this deliverable.</w:t>
       </w:r>
     </w:p>
-    <w:permStart w:id="1271296366" w:edGrp="everyone"/>
     <w:p>
       <w:pPr>
         <w:pStyle w:val="Verdict"/>
@@ -4516,7 +4379,6 @@
           </w:r>
         </w:sdtContent>
       </w:sdt>
-      <w:permEnd w:id="1271296366"/>
       <w:r>
         <w:rPr>
           <w:rFonts w:asciiTheme="majorHAnsi" w:hAnsiTheme="majorHAnsi" w:cstheme="majorHAnsi"/>
@@ -4539,7 +4401,6 @@
         <w:t>Produce a planning and progress report.</w:t>
       </w:r>
     </w:p>
-    <w:permStart w:id="1560953091" w:edGrp="everyone"/>
     <w:p>
       <w:pPr>
         <w:pStyle w:val="Gradercomments"/>
@@ -4586,7 +4447,6 @@
           </w:r>
         </w:sdtContent>
       </w:sdt>
-      <w:permEnd w:id="1560953091"/>
       <w:r>
         <w:rPr>
           <w:rFonts w:asciiTheme="majorHAnsi" w:hAnsiTheme="majorHAnsi" w:cstheme="majorHAnsi"/>
@@ -4609,7 +4469,6 @@
         <w:t>Produce a report on how you have set up your development configuration. We are not asking you to reproduce the guidelines to set it up, but to make it clear that you have followed them, and you have your development configuration ready to work.</w:t>
       </w:r>
     </w:p>
-    <w:permStart w:id="1512899919" w:edGrp="everyone"/>
     <w:p>
       <w:pPr>
         <w:pStyle w:val="Verdict"/>
@@ -4640,7 +4499,6 @@
           </w:r>
         </w:sdtContent>
       </w:sdt>
-      <w:permEnd w:id="1512899919"/>
       <w:r>
         <w:rPr>
           <w:rFonts w:asciiTheme="majorHAnsi" w:hAnsiTheme="majorHAnsi" w:cstheme="majorHAnsi"/>
@@ -4663,7 +4521,6 @@
         <w:t>Produce a report on what you knew about the architecture of a WIS before this subject. </w:t>
       </w:r>
     </w:p>
-    <w:permStart w:id="253185092" w:edGrp="everyone"/>
     <w:p>
       <w:pPr>
         <w:pStyle w:val="Verdict"/>
@@ -4706,7 +4563,6 @@
           </w:r>
         </w:sdtContent>
       </w:sdt>
-      <w:permEnd w:id="253185092"/>
       <w:r>
         <w:rPr>
           <w:rFonts w:asciiTheme="majorHAnsi" w:hAnsiTheme="majorHAnsi" w:cstheme="majorHAnsi"/>
@@ -4729,7 +4585,6 @@
         <w:t>Produce a report on what you knew about testing a WIS before this subject. </w:t>
       </w:r>
     </w:p>
-    <w:permStart w:id="1888356518" w:edGrp="everyone"/>
     <w:p>
       <w:pPr>
         <w:pStyle w:val="Verdict"/>
@@ -4772,7 +4627,6 @@
           </w:r>
         </w:sdtContent>
       </w:sdt>
-      <w:permEnd w:id="1888356518"/>
       <w:r>
         <w:rPr>
           <w:rFonts w:asciiTheme="majorHAnsi" w:hAnsiTheme="majorHAnsi" w:cstheme="majorHAnsi"/>
@@ -4794,7 +4648,6 @@
         <w:rPr>
           <w:rFonts w:cstheme="majorHAnsi"/>
         </w:rPr>
-        <w:lastRenderedPageBreak/>
         <w:t>SUPPLEMENTARY Deliverable D02: data models </w:t>
       </w:r>
     </w:p>
@@ -4880,7 +4733,6 @@
         <w:t> </w:t>
       </w:r>
     </w:p>
-    <w:permStart w:id="590036856" w:edGrp="everyone"/>
     <w:p>
       <w:pPr>
         <w:pStyle w:val="Verdict"/>
@@ -4911,7 +4763,6 @@
           </w:r>
         </w:sdtContent>
       </w:sdt>
-      <w:permEnd w:id="590036856"/>
       <w:r>
         <w:rPr>
           <w:rFonts w:asciiTheme="majorHAnsi" w:hAnsiTheme="majorHAnsi" w:cstheme="majorHAnsi"/>
@@ -5000,7 +4851,6 @@
         <w:t xml:space="preserve"> posted over the last 10 weeks.</w:t>
       </w:r>
     </w:p>
-    <w:permStart w:id="1383166845" w:edGrp="everyone"/>
     <w:p>
       <w:pPr>
         <w:pStyle w:val="Verdict"/>
@@ -5031,7 +4881,6 @@
           </w:r>
         </w:sdtContent>
       </w:sdt>
-      <w:permEnd w:id="1383166845"/>
       <w:r>
         <w:rPr>
           <w:rFonts w:asciiTheme="majorHAnsi" w:hAnsiTheme="majorHAnsi" w:cstheme="majorHAnsi"/>
@@ -5212,7 +5061,6 @@
         <w:t>Produce an analysis report.</w:t>
       </w:r>
     </w:p>
-    <w:permStart w:id="1352860149" w:edGrp="everyone"/>
     <w:p>
       <w:pPr>
         <w:pStyle w:val="Gradercomments"/>
@@ -5243,7 +5091,6 @@
           </w:r>
         </w:sdtContent>
       </w:sdt>
-      <w:permEnd w:id="1352860149"/>
       <w:r>
         <w:rPr>
           <w:rFonts w:asciiTheme="majorHAnsi" w:hAnsiTheme="majorHAnsi" w:cstheme="majorHAnsi"/>
@@ -5266,7 +5113,6 @@
         <w:t>Produce a planning and progress report.</w:t>
       </w:r>
     </w:p>
-    <w:permStart w:id="1771258906" w:edGrp="everyone"/>
     <w:p>
       <w:pPr>
         <w:pStyle w:val="Verdict"/>
@@ -5297,7 +5143,6 @@
           </w:r>
         </w:sdtContent>
       </w:sdt>
-      <w:permEnd w:id="1771258906"/>
       <w:r>
         <w:rPr>
           <w:rFonts w:asciiTheme="majorHAnsi" w:hAnsiTheme="majorHAnsi" w:cstheme="majorHAnsi"/>
@@ -5328,7 +5173,6 @@
         <w:t> </w:t>
       </w:r>
     </w:p>
-    <w:permStart w:id="66944738" w:edGrp="everyone"/>
     <w:p>
       <w:pPr>
         <w:pStyle w:val="Verdict"/>
@@ -5359,7 +5203,6 @@
           </w:r>
         </w:sdtContent>
       </w:sdt>
-      <w:permEnd w:id="66944738"/>
       <w:r>
         <w:rPr>
           <w:rFonts w:asciiTheme="majorHAnsi" w:hAnsiTheme="majorHAnsi" w:cstheme="majorHAnsi"/>
@@ -5389,7 +5232,6 @@
         <w:rPr>
           <w:rFonts w:cstheme="majorHAnsi"/>
         </w:rPr>
-        <w:lastRenderedPageBreak/>
         <w:t>SUPPLEMENTARY Deliverable D03: implementing features </w:t>
       </w:r>
     </w:p>
@@ -5520,7 +5362,6 @@
         <w:t>Update the system configuration. </w:t>
       </w:r>
     </w:p>
-    <w:permStart w:id="1956788580" w:edGrp="everyone"/>
     <w:p>
       <w:pPr>
         <w:pStyle w:val="Gradercomments"/>
@@ -5551,7 +5392,6 @@
           </w:r>
         </w:sdtContent>
       </w:sdt>
-      <w:permEnd w:id="1956788580"/>
       <w:r>
         <w:rPr>
           <w:rFonts w:asciiTheme="majorHAnsi" w:hAnsiTheme="majorHAnsi" w:cstheme="majorHAnsi"/>
@@ -5633,7 +5473,6 @@
         <w:t xml:space="preserve"> and show their details.</w:t>
       </w:r>
     </w:p>
-    <w:permStart w:id="1962102501" w:edGrp="everyone"/>
     <w:p>
       <w:pPr>
         <w:pStyle w:val="Gradercomments"/>
@@ -5664,7 +5503,6 @@
           </w:r>
         </w:sdtContent>
       </w:sdt>
-      <w:permEnd w:id="1962102501"/>
       <w:r>
         <w:rPr>
           <w:rFonts w:asciiTheme="majorHAnsi" w:hAnsiTheme="majorHAnsi" w:cstheme="majorHAnsi"/>
@@ -5753,7 +5591,6 @@
         <w:t> </w:t>
       </w:r>
     </w:p>
-    <w:permStart w:id="1796370832" w:edGrp="everyone"/>
     <w:p>
       <w:pPr>
         <w:pStyle w:val="Gradercomments"/>
@@ -5784,7 +5621,6 @@
           </w:r>
         </w:sdtContent>
       </w:sdt>
-      <w:permEnd w:id="1796370832"/>
       <w:r>
         <w:rPr>
           <w:rFonts w:asciiTheme="majorHAnsi" w:hAnsiTheme="majorHAnsi" w:cstheme="majorHAnsi"/>
@@ -5873,7 +5709,6 @@
         <w:t> </w:t>
       </w:r>
     </w:p>
-    <w:permStart w:id="1530418216" w:edGrp="everyone"/>
     <w:p>
       <w:pPr>
         <w:pStyle w:val="Verdict"/>
@@ -5904,7 +5739,6 @@
           </w:r>
         </w:sdtContent>
       </w:sdt>
-      <w:permEnd w:id="1530418216"/>
       <w:r>
         <w:rPr>
           <w:rFonts w:asciiTheme="majorHAnsi" w:hAnsiTheme="majorHAnsi" w:cstheme="majorHAnsi"/>
@@ -6043,7 +5877,6 @@
       </w:r>
     </w:p>
     <w:bookmarkStart w:id="4" w:name="_Hlk157672536"/>
-    <w:permStart w:id="1998798261" w:edGrp="everyone"/>
     <w:p>
       <w:pPr>
         <w:pStyle w:val="Verdict"/>
@@ -6074,7 +5907,6 @@
           </w:r>
         </w:sdtContent>
       </w:sdt>
-      <w:permEnd w:id="1998798261"/>
       <w:r>
         <w:rPr>
           <w:rFonts w:asciiTheme="majorHAnsi" w:hAnsiTheme="majorHAnsi" w:cstheme="majorHAnsi"/>
@@ -6212,7 +6044,6 @@
       </w:r>
     </w:p>
     <w:bookmarkStart w:id="5" w:name="_Hlk157672549"/>
-    <w:permStart w:id="175788704" w:edGrp="everyone"/>
     <w:p>
       <w:pPr>
         <w:pStyle w:val="Verdict"/>
@@ -6243,7 +6074,6 @@
           </w:r>
         </w:sdtContent>
       </w:sdt>
-      <w:permEnd w:id="175788704"/>
       <w:r>
         <w:rPr>
           <w:rFonts w:asciiTheme="majorHAnsi" w:hAnsiTheme="majorHAnsi" w:cstheme="majorHAnsi"/>
@@ -6263,7 +6093,6 @@
         <w:rPr>
           <w:rFonts w:asciiTheme="majorHAnsi" w:hAnsiTheme="majorHAnsi" w:cstheme="majorHAnsi"/>
         </w:rPr>
-        <w:lastRenderedPageBreak/>
         <w:t xml:space="preserve">Operations by </w:t>
       </w:r>
       <w:r>
@@ -6323,7 +6152,6 @@
         <w:t xml:space="preserve"> dashboards.</w:t>
       </w:r>
     </w:p>
-    <w:permStart w:id="950804319" w:edGrp="everyone"/>
     <w:p>
       <w:pPr>
         <w:pStyle w:val="Verdict"/>
@@ -6354,7 +6182,6 @@
           </w:r>
         </w:sdtContent>
       </w:sdt>
-      <w:permEnd w:id="950804319"/>
       <w:r>
         <w:rPr>
           <w:rFonts w:asciiTheme="majorHAnsi" w:hAnsiTheme="majorHAnsi" w:cstheme="majorHAnsi"/>
@@ -6401,7 +6228,6 @@
         <w:t> </w:t>
       </w:r>
     </w:p>
-    <w:permStart w:id="875844297" w:edGrp="everyone"/>
     <w:p>
       <w:pPr>
         <w:pStyle w:val="Verdict"/>
@@ -6432,7 +6258,6 @@
           </w:r>
         </w:sdtContent>
       </w:sdt>
-      <w:permEnd w:id="875844297"/>
       <w:r>
         <w:rPr>
           <w:rFonts w:asciiTheme="majorHAnsi" w:hAnsiTheme="majorHAnsi" w:cstheme="majorHAnsi"/>
@@ -6623,7 +6448,6 @@
         <w:t>million”, though. The spam detector must be reusable across different projects; that is: it must be implemented as an independent project that must be packaged into a reusable dependency. Do not forget to deliver your spam detector project so that it can also be evaluated or, otherwise, this requirement shall not be considered valid. This requirement must be fulfilled in this and every subsequent group or individual deliverable for it to be considered valid.</w:t>
       </w:r>
     </w:p>
-    <w:permStart w:id="9072603" w:edGrp="everyone"/>
     <w:p>
       <w:pPr>
         <w:pStyle w:val="Gradercomments"/>
@@ -6657,7 +6481,6 @@
           </w:r>
         </w:sdtContent>
       </w:sdt>
-      <w:permEnd w:id="9072603"/>
       <w:r>
         <w:rPr>
           <w:rFonts w:asciiTheme="majorHAnsi" w:hAnsiTheme="majorHAnsi" w:cstheme="majorHAnsi"/>
@@ -6743,7 +6566,6 @@
         <w:t>Produce an analysis report.</w:t>
       </w:r>
     </w:p>
-    <w:permStart w:id="487216364" w:edGrp="everyone"/>
     <w:p>
       <w:pPr>
         <w:pStyle w:val="Verdict"/>
@@ -6774,7 +6596,6 @@
           </w:r>
         </w:sdtContent>
       </w:sdt>
-      <w:permEnd w:id="487216364"/>
       <w:r>
         <w:rPr>
           <w:rFonts w:asciiTheme="majorHAnsi" w:hAnsiTheme="majorHAnsi" w:cstheme="majorHAnsi"/>
@@ -6797,7 +6618,6 @@
         <w:t>Produce a planning and progress report.</w:t>
       </w:r>
     </w:p>
-    <w:permStart w:id="1612984071" w:edGrp="everyone"/>
     <w:p>
       <w:pPr>
         <w:pStyle w:val="Verdict"/>
@@ -6829,7 +6649,6 @@
           </w:r>
         </w:sdtContent>
       </w:sdt>
-      <w:permEnd w:id="1612984071"/>
       <w:r>
         <w:rPr>
           <w:rFonts w:asciiTheme="majorHAnsi" w:hAnsiTheme="majorHAnsi" w:cstheme="majorHAnsi"/>
@@ -6849,11 +6668,9 @@
           <w:rStyle w:val="normaltextrun"/>
           <w:rFonts w:asciiTheme="majorHAnsi" w:hAnsiTheme="majorHAnsi" w:cstheme="majorHAnsi"/>
         </w:rPr>
-        <w:lastRenderedPageBreak/>
         <w:t>Produce a lint report.</w:t>
       </w:r>
     </w:p>
-    <w:permStart w:id="93783757" w:edGrp="everyone"/>
     <w:p>
       <w:pPr>
         <w:pStyle w:val="Verdict"/>
@@ -6884,7 +6701,6 @@
           </w:r>
         </w:sdtContent>
       </w:sdt>
-      <w:permEnd w:id="93783757"/>
       <w:r>
         <w:rPr>
           <w:rFonts w:asciiTheme="majorHAnsi" w:hAnsiTheme="majorHAnsi" w:cstheme="majorHAnsi"/>
@@ -6912,7 +6728,6 @@
         <w:rPr>
           <w:rFonts w:cstheme="majorHAnsi"/>
         </w:rPr>
-        <w:lastRenderedPageBreak/>
         <w:t>SUPPLEMENTARY Deliverable D04: formal testing </w:t>
       </w:r>
     </w:p>
@@ -7138,7 +6953,6 @@
         <w:t>Produce an analysis report.</w:t>
       </w:r>
     </w:p>
-    <w:permStart w:id="1981551776" w:edGrp="everyone"/>
     <w:p>
       <w:pPr>
         <w:pStyle w:val="Verdict"/>
@@ -7169,7 +6983,6 @@
           </w:r>
         </w:sdtContent>
       </w:sdt>
-      <w:permEnd w:id="1981551776"/>
       <w:r>
         <w:rPr>
           <w:rFonts w:asciiTheme="majorHAnsi" w:hAnsiTheme="majorHAnsi" w:cstheme="majorHAnsi"/>
@@ -7192,7 +7005,6 @@
         <w:t>Produce a planning and progress report.</w:t>
       </w:r>
     </w:p>
-    <w:permStart w:id="830892373" w:edGrp="everyone"/>
     <w:p>
       <w:pPr>
         <w:pStyle w:val="Verdict"/>
@@ -7223,7 +7035,6 @@
           </w:r>
         </w:sdtContent>
       </w:sdt>
-      <w:permEnd w:id="830892373"/>
       <w:r>
         <w:rPr>
           <w:rFonts w:asciiTheme="majorHAnsi" w:hAnsiTheme="majorHAnsi" w:cstheme="majorHAnsi"/>
@@ -10005,12 +9816,24 @@
     <w:pitch w:val="variable"/>
     <w:sig w:usb0="E00002FF" w:usb1="2AC7FDFF" w:usb2="00000016" w:usb3="00000000" w:csb0="0002009F" w:csb1="00000000"/>
   </w:font>
+  <w:font w:name="Aptos">
+    <w:charset w:val="00"/>
+    <w:family w:val="swiss"/>
+    <w:pitch w:val="variable"/>
+    <w:sig w:usb0="20000287" w:usb1="00000003" w:usb2="00000000" w:usb3="00000000" w:csb0="0000019F" w:csb1="00000000"/>
+  </w:font>
   <w:font w:name="Yu Mincho">
     <w:altName w:val="游明朝"/>
     <w:charset w:val="80"/>
     <w:family w:val="roman"/>
     <w:pitch w:val="variable"/>
     <w:sig w:usb0="800002E7" w:usb1="2AC7FCFF" w:usb2="00000012" w:usb3="00000000" w:csb0="0002009F" w:csb1="00000000"/>
+  </w:font>
+  <w:font w:name="Aptos Display">
+    <w:charset w:val="00"/>
+    <w:family w:val="swiss"/>
+    <w:pitch w:val="variable"/>
+    <w:sig w:usb0="20000287" w:usb1="00000003" w:usb2="00000000" w:usb3="00000000" w:csb0="0000019F" w:csb1="00000000"/>
   </w:font>
 </w:fonts>
 </file>
@@ -10034,6 +9857,7 @@
     <w:rsidRoot w:val="006B2BEC"/>
     <w:rsid w:val="00280507"/>
     <w:rsid w:val="002A1019"/>
+    <w:rsid w:val="004C16C5"/>
     <w:rsid w:val="00664CCF"/>
     <w:rsid w:val="006B2BEC"/>
     <w:rsid w:val="00A5225E"/>

</xml_diff>

<commit_message>
Requirements - group & individual
Requirements s1 and group implemented
</commit_message>
<xml_diff>
--- a/reports/Group/02 Requirements - Group.docx
+++ b/reports/Group/02 Requirements - Group.docx
@@ -108,6 +108,7 @@
               </w:rPr>
               <w:tab/>
             </w:r>
+            <w:permStart w:id="143746294" w:edGrp="everyone"/>
             <w:sdt>
               <w:sdtPr>
                 <w:rPr>
@@ -155,6 +156,7 @@
                 </w:r>
               </w:sdtContent>
             </w:sdt>
+            <w:permEnd w:id="143746294"/>
           </w:p>
         </w:tc>
       </w:tr>
@@ -197,6 +199,7 @@
               </w:rPr>
               <w:tab/>
             </w:r>
+            <w:permStart w:id="420692352" w:edGrp="everyone"/>
             <w:sdt>
               <w:sdtPr>
                 <w:rPr>
@@ -244,6 +247,7 @@
                 </w:r>
               </w:sdtContent>
             </w:sdt>
+            <w:permEnd w:id="420692352"/>
           </w:p>
         </w:tc>
       </w:tr>
@@ -309,6 +313,7 @@
               </w:rPr>
               <w:tab/>
             </w:r>
+            <w:permStart w:id="291510380" w:edGrp="everyone"/>
             <w:r>
               <w:rPr>
                 <w:rFonts w:asciiTheme="majorHAnsi" w:hAnsiTheme="majorHAnsi" w:cstheme="majorHAnsi"/>
@@ -317,6 +322,7 @@
               <w:t xml:space="preserve"> 77869990V</w:t>
             </w:r>
           </w:p>
+          <w:permEnd w:id="291510380"/>
           <w:p>
             <w:pPr>
               <w:pStyle w:val="Sinespaciado"/>
@@ -346,6 +352,7 @@
               </w:rPr>
               <w:tab/>
             </w:r>
+            <w:permStart w:id="1364481481" w:edGrp="everyone"/>
             <w:sdt>
               <w:sdtPr>
                 <w:rPr>
@@ -385,6 +392,7 @@
                 </w:r>
               </w:sdtContent>
             </w:sdt>
+            <w:permEnd w:id="1364481481"/>
           </w:p>
           <w:p>
             <w:pPr>
@@ -413,6 +421,7 @@
               </w:rPr>
               <w:tab/>
             </w:r>
+            <w:permStart w:id="1443845444" w:edGrp="everyone"/>
             <w:sdt>
               <w:sdtPr>
                 <w:rPr>
@@ -455,7 +464,23 @@
                     <w:rFonts w:asciiTheme="majorHAnsi" w:hAnsiTheme="majorHAnsi" w:cstheme="majorHAnsi"/>
                     <w:lang w:val="es-ES"/>
                   </w:rPr>
-                  <w:t xml:space="preserve"> Mª de la Salud</w:t>
+                  <w:t xml:space="preserve"> </w:t>
+                </w:r>
+                <w:proofErr w:type="spellStart"/>
+                <w:r>
+                  <w:rPr>
+                    <w:rFonts w:asciiTheme="majorHAnsi" w:hAnsiTheme="majorHAnsi" w:cstheme="majorHAnsi"/>
+                    <w:lang w:val="es-ES"/>
+                  </w:rPr>
+                  <w:t>Mª</w:t>
+                </w:r>
+                <w:proofErr w:type="spellEnd"/>
+                <w:r>
+                  <w:rPr>
+                    <w:rFonts w:asciiTheme="majorHAnsi" w:hAnsiTheme="majorHAnsi" w:cstheme="majorHAnsi"/>
+                    <w:lang w:val="es-ES"/>
+                  </w:rPr>
+                  <w:t xml:space="preserve"> de la Salud</w:t>
                 </w:r>
                 <w:r>
                   <w:rPr>
@@ -466,6 +491,7 @@
                 </w:r>
               </w:sdtContent>
             </w:sdt>
+            <w:permEnd w:id="1443845444"/>
             <w:r>
               <w:rPr>
                 <w:rFonts w:asciiTheme="majorHAnsi" w:hAnsiTheme="majorHAnsi" w:cstheme="majorHAnsi"/>
@@ -494,6 +520,7 @@
               </w:rPr>
               <w:tab/>
             </w:r>
+            <w:permStart w:id="415123737" w:edGrp="everyone"/>
             <w:sdt>
               <w:sdtPr>
                 <w:rPr>
@@ -517,13 +544,31 @@
                   </w:rPr>
                   <w:t xml:space="preserve"> </w:t>
                 </w:r>
+                <w:proofErr w:type="spellStart"/>
                 <w:r>
                   <w:rPr>
                     <w:rFonts w:asciiTheme="majorHAnsi" w:hAnsiTheme="majorHAnsi" w:cstheme="majorHAnsi"/>
                     <w:lang w:val="es-ES"/>
                   </w:rPr>
-                  <w:t>Developer, Tester</w:t>
+                  <w:t>Developer</w:t>
                 </w:r>
+                <w:proofErr w:type="spellEnd"/>
+                <w:r>
+                  <w:rPr>
+                    <w:rFonts w:asciiTheme="majorHAnsi" w:hAnsiTheme="majorHAnsi" w:cstheme="majorHAnsi"/>
+                    <w:lang w:val="es-ES"/>
+                  </w:rPr>
+                  <w:t xml:space="preserve">, </w:t>
+                </w:r>
+                <w:proofErr w:type="spellStart"/>
+                <w:r>
+                  <w:rPr>
+                    <w:rFonts w:asciiTheme="majorHAnsi" w:hAnsiTheme="majorHAnsi" w:cstheme="majorHAnsi"/>
+                    <w:lang w:val="es-ES"/>
+                  </w:rPr>
+                  <w:t>Tester</w:t>
+                </w:r>
+                <w:proofErr w:type="spellEnd"/>
                 <w:r>
                   <w:rPr>
                     <w:rFonts w:asciiTheme="majorHAnsi" w:hAnsiTheme="majorHAnsi" w:cstheme="majorHAnsi"/>
@@ -533,6 +578,7 @@
                 </w:r>
               </w:sdtContent>
             </w:sdt>
+            <w:permEnd w:id="415123737"/>
           </w:p>
         </w:tc>
         <w:tc>
@@ -587,6 +633,12 @@
                 <w:rFonts w:asciiTheme="majorHAnsi" w:hAnsiTheme="majorHAnsi" w:cstheme="majorHAnsi"/>
               </w:rPr>
               <w:tab/>
+            </w:r>
+            <w:permStart w:id="1081366304" w:edGrp="everyone"/>
+            <w:r>
+              <w:rPr>
+                <w:rFonts w:asciiTheme="majorHAnsi" w:hAnsiTheme="majorHAnsi" w:cstheme="majorHAnsi"/>
+              </w:rPr>
               <w:t xml:space="preserve"> </w:t>
             </w:r>
             <w:sdt>
@@ -613,6 +665,7 @@
               </w:sdtContent>
             </w:sdt>
           </w:p>
+          <w:permEnd w:id="1081366304"/>
           <w:p>
             <w:pPr>
               <w:pStyle w:val="Sinespaciado"/>
@@ -642,6 +695,7 @@
               </w:rPr>
               <w:tab/>
             </w:r>
+            <w:permStart w:id="554395221" w:edGrp="everyone"/>
             <w:sdt>
               <w:sdtPr>
                 <w:rPr>
@@ -663,12 +717,14 @@
                   </w:rPr>
                   <w:t xml:space="preserve"> </w:t>
                 </w:r>
+                <w:proofErr w:type="spellStart"/>
                 <w:r>
                   <w:rPr>
                     <w:rFonts w:asciiTheme="majorHAnsi" w:hAnsiTheme="majorHAnsi" w:cstheme="majorHAnsi"/>
                   </w:rPr>
                   <w:t>natolmvil</w:t>
                 </w:r>
+                <w:proofErr w:type="spellEnd"/>
                 <w:r>
                   <w:rPr>
                     <w:rFonts w:asciiTheme="majorHAnsi" w:hAnsiTheme="majorHAnsi" w:cstheme="majorHAnsi"/>
@@ -677,6 +733,7 @@
                 </w:r>
               </w:sdtContent>
             </w:sdt>
+            <w:permEnd w:id="554395221"/>
           </w:p>
           <w:p>
             <w:pPr>
@@ -705,6 +762,7 @@
               </w:rPr>
               <w:tab/>
             </w:r>
+            <w:permStart w:id="84825807" w:edGrp="everyone"/>
             <w:sdt>
               <w:sdtPr>
                 <w:rPr>
@@ -726,11 +784,19 @@
                   </w:rPr>
                   <w:t xml:space="preserve"> </w:t>
                 </w:r>
+                <w:proofErr w:type="spellStart"/>
                 <w:r>
                   <w:rPr>
                     <w:rFonts w:asciiTheme="majorHAnsi" w:hAnsiTheme="majorHAnsi" w:cstheme="majorHAnsi"/>
                   </w:rPr>
-                  <w:t>Olmo Ville</w:t>
+                  <w:t>Olmo</w:t>
+                </w:r>
+                <w:proofErr w:type="spellEnd"/>
+                <w:r>
+                  <w:rPr>
+                    <w:rFonts w:asciiTheme="majorHAnsi" w:hAnsiTheme="majorHAnsi" w:cstheme="majorHAnsi"/>
+                  </w:rPr>
+                  <w:t xml:space="preserve"> Ville</w:t>
                 </w:r>
                 <w:r>
                   <w:rPr>
@@ -758,6 +824,7 @@
                 </w:r>
               </w:sdtContent>
             </w:sdt>
+            <w:permEnd w:id="84825807"/>
           </w:p>
           <w:p>
             <w:pPr>
@@ -786,6 +853,7 @@
               </w:rPr>
               <w:tab/>
             </w:r>
+            <w:permStart w:id="584389830" w:edGrp="everyone"/>
             <w:sdt>
               <w:sdtPr>
                 <w:rPr>
@@ -827,6 +895,7 @@
                 </w:r>
               </w:sdtContent>
             </w:sdt>
+            <w:permEnd w:id="584389830"/>
           </w:p>
         </w:tc>
       </w:tr>
@@ -872,6 +941,7 @@
               <w:rPr>
                 <w:rFonts w:asciiTheme="majorHAnsi" w:hAnsiTheme="majorHAnsi" w:cstheme="majorHAnsi"/>
                 <w:b/>
+                <w:lang w:val="es-ES"/>
               </w:rPr>
             </w:pPr>
             <w:r>
@@ -887,10 +957,12 @@
               </w:rPr>
               <w:tab/>
             </w:r>
+            <w:permStart w:id="1000832359" w:edGrp="everyone"/>
             <w:sdt>
               <w:sdtPr>
                 <w:rPr>
                   <w:rFonts w:asciiTheme="majorHAnsi" w:hAnsiTheme="majorHAnsi" w:cstheme="majorHAnsi"/>
+                  <w:lang w:val="es-ES"/>
                 </w:rPr>
                 <w:tag w:val="ID3"/>
                 <w:id w:val="-2029015554"/>
@@ -905,18 +977,21 @@
                 <w:r>
                   <w:rPr>
                     <w:rFonts w:asciiTheme="majorHAnsi" w:hAnsiTheme="majorHAnsi" w:cstheme="majorHAnsi"/>
+                    <w:lang w:val="es-ES"/>
                   </w:rPr>
                   <w:t xml:space="preserve"> </w:t>
                 </w:r>
                 <w:r>
                   <w:rPr>
                     <w:rFonts w:asciiTheme="majorHAnsi" w:hAnsiTheme="majorHAnsi" w:cstheme="majorHAnsi"/>
+                    <w:lang w:val="es-ES"/>
                   </w:rPr>
                   <w:t>53962686V</w:t>
                 </w:r>
               </w:sdtContent>
             </w:sdt>
           </w:p>
+          <w:permEnd w:id="1000832359"/>
           <w:p>
             <w:pPr>
               <w:pStyle w:val="Sinespaciado"/>
@@ -946,10 +1021,12 @@
               </w:rPr>
               <w:tab/>
             </w:r>
+            <w:permStart w:id="926035648" w:edGrp="everyone"/>
             <w:sdt>
               <w:sdtPr>
                 <w:rPr>
                   <w:rFonts w:asciiTheme="majorHAnsi" w:hAnsiTheme="majorHAnsi" w:cstheme="majorHAnsi"/>
+                  <w:lang w:val="es-ES"/>
                 </w:rPr>
                 <w:tag w:val="UVUS03"/>
                 <w:id w:val="-1922171075"/>
@@ -964,23 +1041,29 @@
                 <w:r>
                   <w:rPr>
                     <w:rFonts w:asciiTheme="majorHAnsi" w:hAnsiTheme="majorHAnsi" w:cstheme="majorHAnsi"/>
+                    <w:lang w:val="es-ES"/>
                   </w:rPr>
                   <w:t xml:space="preserve"> </w:t>
                 </w:r>
+                <w:proofErr w:type="spellStart"/>
                 <w:r>
                   <w:rPr>
                     <w:rFonts w:asciiTheme="majorHAnsi" w:hAnsiTheme="majorHAnsi" w:cstheme="majorHAnsi"/>
+                    <w:lang w:val="es-ES"/>
                   </w:rPr>
                   <w:t>ignblabla</w:t>
                 </w:r>
+                <w:proofErr w:type="spellEnd"/>
                 <w:r>
                   <w:rPr>
                     <w:rFonts w:asciiTheme="majorHAnsi" w:hAnsiTheme="majorHAnsi" w:cstheme="majorHAnsi"/>
+                    <w:lang w:val="es-ES"/>
                   </w:rPr>
                   <w:t xml:space="preserve">  </w:t>
                 </w:r>
               </w:sdtContent>
             </w:sdt>
+            <w:permEnd w:id="926035648"/>
           </w:p>
           <w:p>
             <w:pPr>
@@ -1010,6 +1093,7 @@
               </w:rPr>
               <w:tab/>
             </w:r>
+            <w:permStart w:id="1519068571" w:edGrp="everyone"/>
             <w:sdt>
               <w:sdtPr>
                 <w:rPr>
@@ -1050,6 +1134,7 @@
               </w:sdtContent>
             </w:sdt>
           </w:p>
+          <w:permEnd w:id="1519068571"/>
           <w:p>
             <w:pPr>
               <w:pStyle w:val="Sinespaciado"/>
@@ -1077,6 +1162,7 @@
               </w:rPr>
               <w:tab/>
             </w:r>
+            <w:permStart w:id="1983335098" w:edGrp="everyone"/>
             <w:sdt>
               <w:sdtPr>
                 <w:rPr>
@@ -1099,6 +1185,7 @@
                   </w:rPr>
                   <w:t xml:space="preserve"> </w:t>
                 </w:r>
+                <w:proofErr w:type="spellStart"/>
                 <w:r>
                   <w:rPr>
                     <w:rFonts w:asciiTheme="majorHAnsi" w:hAnsiTheme="majorHAnsi" w:cstheme="majorHAnsi"/>
@@ -1106,6 +1193,7 @@
                   </w:rPr>
                   <w:t>Developer</w:t>
                 </w:r>
+                <w:proofErr w:type="spellEnd"/>
                 <w:r>
                   <w:rPr>
                     <w:rFonts w:asciiTheme="majorHAnsi" w:hAnsiTheme="majorHAnsi" w:cstheme="majorHAnsi"/>
@@ -1113,6 +1201,7 @@
                   </w:rPr>
                   <w:t xml:space="preserve">, </w:t>
                 </w:r>
+                <w:proofErr w:type="spellStart"/>
                 <w:r>
                   <w:rPr>
                     <w:rFonts w:asciiTheme="majorHAnsi" w:hAnsiTheme="majorHAnsi" w:cstheme="majorHAnsi"/>
@@ -1120,15 +1209,17 @@
                   </w:rPr>
                   <w:t>Tester</w:t>
                 </w:r>
+                <w:proofErr w:type="spellEnd"/>
                 <w:r>
                   <w:rPr>
                     <w:rFonts w:asciiTheme="majorHAnsi" w:hAnsiTheme="majorHAnsi" w:cstheme="majorHAnsi"/>
                     <w:lang w:val="es-ES"/>
                   </w:rPr>
-                  <w:t xml:space="preserve"> </w:t>
+                  <w:t xml:space="preserve">  </w:t>
                 </w:r>
               </w:sdtContent>
             </w:sdt>
+            <w:permEnd w:id="1983335098"/>
           </w:p>
         </w:tc>
         <w:tc>
@@ -1184,6 +1275,7 @@
               </w:rPr>
               <w:tab/>
             </w:r>
+            <w:permStart w:id="1222207409" w:edGrp="everyone"/>
             <w:r>
               <w:rPr>
                 <w:rFonts w:asciiTheme="majorHAnsi" w:hAnsiTheme="majorHAnsi" w:cstheme="majorHAnsi"/>
@@ -1191,6 +1283,7 @@
               <w:t>77824121X</w:t>
             </w:r>
           </w:p>
+          <w:permEnd w:id="1222207409"/>
           <w:p>
             <w:pPr>
               <w:pStyle w:val="Sinespaciado"/>
@@ -1220,6 +1313,7 @@
               </w:rPr>
               <w:tab/>
             </w:r>
+            <w:permStart w:id="484340907" w:edGrp="everyone"/>
             <w:sdt>
               <w:sdtPr>
                 <w:rPr>
@@ -1241,12 +1335,14 @@
                   </w:rPr>
                   <w:t xml:space="preserve"> </w:t>
                 </w:r>
+                <w:proofErr w:type="spellStart"/>
                 <w:r>
                   <w:rPr>
                     <w:rFonts w:asciiTheme="majorHAnsi" w:hAnsiTheme="majorHAnsi" w:cstheme="majorHAnsi"/>
                   </w:rPr>
                   <w:t>Adrcabmar</w:t>
                 </w:r>
+                <w:proofErr w:type="spellEnd"/>
                 <w:r>
                   <w:rPr>
                     <w:rFonts w:asciiTheme="majorHAnsi" w:hAnsiTheme="majorHAnsi" w:cstheme="majorHAnsi"/>
@@ -1255,6 +1351,7 @@
                 </w:r>
               </w:sdtContent>
             </w:sdt>
+            <w:permEnd w:id="484340907"/>
           </w:p>
           <w:p>
             <w:pPr>
@@ -1283,6 +1380,7 @@
               </w:rPr>
               <w:tab/>
             </w:r>
+            <w:permStart w:id="386604040" w:edGrp="everyone"/>
             <w:sdt>
               <w:sdtPr>
                 <w:rPr>
@@ -1330,6 +1428,7 @@
                 </w:r>
               </w:sdtContent>
             </w:sdt>
+            <w:permEnd w:id="386604040"/>
           </w:p>
           <w:p>
             <w:pPr>
@@ -1358,6 +1457,7 @@
               </w:rPr>
               <w:tab/>
             </w:r>
+            <w:permStart w:id="1487353257" w:edGrp="everyone"/>
             <w:sdt>
               <w:sdtPr>
                 <w:rPr>
@@ -1393,6 +1493,7 @@
                 </w:r>
               </w:sdtContent>
             </w:sdt>
+            <w:permEnd w:id="1487353257"/>
           </w:p>
         </w:tc>
       </w:tr>
@@ -1450,6 +1551,7 @@
               </w:rPr>
               <w:tab/>
             </w:r>
+            <w:permStart w:id="1631927432" w:edGrp="everyone"/>
             <w:sdt>
               <w:sdtPr>
                 <w:rPr>
@@ -1480,6 +1582,7 @@
               </w:sdtContent>
             </w:sdt>
           </w:p>
+          <w:permEnd w:id="1631927432"/>
           <w:p>
             <w:pPr>
               <w:pStyle w:val="Sinespaciado"/>
@@ -1509,6 +1612,7 @@
               </w:rPr>
               <w:tab/>
             </w:r>
+            <w:permStart w:id="1398370153" w:edGrp="everyone"/>
             <w:sdt>
               <w:sdtPr>
                 <w:rPr>
@@ -1530,12 +1634,14 @@
                   </w:rPr>
                   <w:t xml:space="preserve"> </w:t>
                 </w:r>
+                <w:proofErr w:type="spellStart"/>
                 <w:r>
                   <w:rPr>
                     <w:rFonts w:asciiTheme="majorHAnsi" w:hAnsiTheme="majorHAnsi" w:cstheme="majorHAnsi"/>
                   </w:rPr>
                   <w:t>joagongan</w:t>
                 </w:r>
+                <w:proofErr w:type="spellEnd"/>
                 <w:r>
                   <w:rPr>
                     <w:rFonts w:asciiTheme="majorHAnsi" w:hAnsiTheme="majorHAnsi" w:cstheme="majorHAnsi"/>
@@ -1544,6 +1650,7 @@
                 </w:r>
               </w:sdtContent>
             </w:sdt>
+            <w:permEnd w:id="1398370153"/>
           </w:p>
           <w:p>
             <w:pPr>
@@ -1572,6 +1679,7 @@
               </w:rPr>
               <w:tab/>
             </w:r>
+            <w:permStart w:id="72570348" w:edGrp="everyone"/>
             <w:sdt>
               <w:sdtPr>
                 <w:rPr>
@@ -1597,8 +1705,16 @@
                   <w:rPr>
                     <w:rFonts w:asciiTheme="majorHAnsi" w:hAnsiTheme="majorHAnsi" w:cstheme="majorHAnsi"/>
                   </w:rPr>
-                  <w:t>González Ganfornina</w:t>
+                  <w:t xml:space="preserve">González </w:t>
                 </w:r>
+                <w:proofErr w:type="spellStart"/>
+                <w:r>
+                  <w:rPr>
+                    <w:rFonts w:asciiTheme="majorHAnsi" w:hAnsiTheme="majorHAnsi" w:cstheme="majorHAnsi"/>
+                  </w:rPr>
+                  <w:t>Ganfornina</w:t>
+                </w:r>
+                <w:proofErr w:type="spellEnd"/>
                 <w:r>
                   <w:rPr>
                     <w:rFonts w:asciiTheme="majorHAnsi" w:hAnsiTheme="majorHAnsi" w:cstheme="majorHAnsi"/>
@@ -1619,6 +1735,7 @@
                 </w:r>
               </w:sdtContent>
             </w:sdt>
+            <w:permEnd w:id="72570348"/>
           </w:p>
           <w:p>
             <w:pPr>
@@ -1647,6 +1764,7 @@
               </w:rPr>
               <w:tab/>
             </w:r>
+            <w:permStart w:id="2077499526" w:edGrp="everyone"/>
             <w:sdt>
               <w:sdtPr>
                 <w:rPr>
@@ -1671,7 +1789,7 @@
                   <w:rPr>
                     <w:rFonts w:asciiTheme="majorHAnsi" w:hAnsiTheme="majorHAnsi" w:cstheme="majorHAnsi"/>
                   </w:rPr>
-                  <w:t xml:space="preserve">Project Manager, </w:t>
+                  <w:t xml:space="preserve">Manager, </w:t>
                 </w:r>
                 <w:r>
                   <w:rPr>
@@ -1687,6 +1805,7 @@
                 </w:r>
               </w:sdtContent>
             </w:sdt>
+            <w:permEnd w:id="2077499526"/>
           </w:p>
         </w:tc>
         <w:tc>
@@ -1748,6 +1867,7 @@
               </w:rPr>
               <w:tab/>
             </w:r>
+            <w:permStart w:id="1772436159" w:edGrp="everyone"/>
             <w:sdt>
               <w:sdtPr>
                 <w:rPr>
@@ -1779,8 +1899,16 @@
                   <w:rPr>
                     <w:rFonts w:asciiTheme="majorHAnsi" w:hAnsiTheme="majorHAnsi" w:cstheme="majorHAnsi"/>
                   </w:rPr>
-                  <w:t>8 marzo</w:t>
+                  <w:t xml:space="preserve">8 </w:t>
                 </w:r>
+                <w:proofErr w:type="spellStart"/>
+                <w:r>
+                  <w:rPr>
+                    <w:rFonts w:asciiTheme="majorHAnsi" w:hAnsiTheme="majorHAnsi" w:cstheme="majorHAnsi"/>
+                  </w:rPr>
+                  <w:t>marzo</w:t>
+                </w:r>
+                <w:proofErr w:type="spellEnd"/>
                 <w:r>
                   <w:rPr>
                     <w:rFonts w:asciiTheme="majorHAnsi" w:hAnsiTheme="majorHAnsi" w:cstheme="majorHAnsi"/>
@@ -1795,6 +1923,7 @@
                 </w:r>
               </w:sdtContent>
             </w:sdt>
+            <w:permEnd w:id="1772436159"/>
           </w:p>
         </w:tc>
       </w:tr>
@@ -1825,6 +1954,7 @@
         <w:rPr>
           <w:rFonts w:cstheme="majorHAnsi"/>
         </w:rPr>
+        <w:lastRenderedPageBreak/>
         <w:t>MANDATORY Deliverable D01: introduction</w:t>
       </w:r>
     </w:p>
@@ -2027,6 +2157,7 @@
       </w:r>
     </w:p>
     <w:bookmarkStart w:id="2" w:name="_Hlk157672140"/>
+    <w:permStart w:id="514992324" w:edGrp="everyone"/>
     <w:p>
       <w:pPr>
         <w:pStyle w:val="Verdict"/>
@@ -2069,6 +2200,7 @@
           </w:r>
         </w:sdtContent>
       </w:sdt>
+      <w:permEnd w:id="514992324"/>
       <w:r>
         <w:rPr>
           <w:rFonts w:asciiTheme="majorHAnsi" w:hAnsiTheme="majorHAnsi" w:cstheme="majorHAnsi"/>
@@ -2092,6 +2224,7 @@
       </w:r>
     </w:p>
     <w:bookmarkStart w:id="3" w:name="_Hlk157672153"/>
+    <w:permStart w:id="1330789551" w:edGrp="everyone"/>
     <w:p>
       <w:pPr>
         <w:pStyle w:val="Verdict"/>
@@ -2134,6 +2267,7 @@
           </w:r>
         </w:sdtContent>
       </w:sdt>
+      <w:permEnd w:id="1330789551"/>
       <w:r>
         <w:rPr>
           <w:rFonts w:asciiTheme="majorHAnsi" w:hAnsiTheme="majorHAnsi" w:cstheme="majorHAnsi"/>
@@ -2160,6 +2294,7 @@
         <w:rPr>
           <w:rFonts w:cstheme="majorHAnsi"/>
         </w:rPr>
+        <w:lastRenderedPageBreak/>
         <w:t>MANDATORY Deliverable D02: data models</w:t>
       </w:r>
     </w:p>
@@ -2303,6 +2438,7 @@
         <w:t xml:space="preserve">. </w:t>
       </w:r>
     </w:p>
+    <w:permStart w:id="3886208" w:edGrp="everyone"/>
     <w:p>
       <w:pPr>
         <w:pStyle w:val="Verdict"/>
@@ -2333,6 +2469,7 @@
           </w:r>
         </w:sdtContent>
       </w:sdt>
+      <w:permEnd w:id="3886208"/>
       <w:r>
         <w:rPr>
           <w:rFonts w:asciiTheme="majorHAnsi" w:hAnsiTheme="majorHAnsi" w:cstheme="majorHAnsi"/>
@@ -2466,6 +2603,7 @@
         <w:t xml:space="preserve"> with further information.</w:t>
       </w:r>
     </w:p>
+    <w:permStart w:id="568988877" w:edGrp="everyone"/>
     <w:p>
       <w:pPr>
         <w:pStyle w:val="Verdict"/>
@@ -2496,6 +2634,7 @@
           </w:r>
         </w:sdtContent>
       </w:sdt>
+      <w:permEnd w:id="568988877"/>
       <w:r>
         <w:rPr>
           <w:rFonts w:asciiTheme="majorHAnsi" w:hAnsiTheme="majorHAnsi" w:cstheme="majorHAnsi"/>
@@ -2629,6 +2768,7 @@
         <w:t xml:space="preserve"> with further information.</w:t>
       </w:r>
     </w:p>
+    <w:permStart w:id="64176652" w:edGrp="everyone"/>
     <w:p>
       <w:pPr>
         <w:pStyle w:val="Verdict"/>
@@ -2659,6 +2799,7 @@
           </w:r>
         </w:sdtContent>
       </w:sdt>
+      <w:permEnd w:id="64176652"/>
       <w:r>
         <w:rPr>
           <w:rFonts w:asciiTheme="majorHAnsi" w:hAnsiTheme="majorHAnsi" w:cstheme="majorHAnsi"/>
@@ -2874,6 +3015,7 @@
         <w:t>” denotes his or her full name.</w:t>
       </w:r>
     </w:p>
+    <w:permStart w:id="2084199269" w:edGrp="everyone"/>
     <w:p>
       <w:pPr>
         <w:pStyle w:val="Verdict"/>
@@ -2904,6 +3046,7 @@
           </w:r>
         </w:sdtContent>
       </w:sdt>
+      <w:permEnd w:id="2084199269"/>
       <w:r>
         <w:rPr>
           <w:rFonts w:asciiTheme="majorHAnsi" w:hAnsiTheme="majorHAnsi" w:cstheme="majorHAnsi"/>
@@ -3023,6 +3166,7 @@
         <w:t>web document.</w:t>
       </w:r>
     </w:p>
+    <w:permStart w:id="1789663349" w:edGrp="everyone"/>
     <w:p>
       <w:pPr>
         <w:pStyle w:val="Verdict"/>
@@ -3049,10 +3193,23 @@
             <w:rPr>
               <w:rFonts w:asciiTheme="majorHAnsi" w:hAnsiTheme="majorHAnsi" w:cstheme="majorHAnsi"/>
             </w:rPr>
-            <w:t xml:space="preserve">    </w:t>
+            <w:t xml:space="preserve">  </w:t>
+          </w:r>
+          <w:r>
+            <w:rPr>
+              <w:rFonts w:asciiTheme="majorHAnsi" w:hAnsiTheme="majorHAnsi" w:cstheme="majorHAnsi"/>
+            </w:rPr>
+            <w:t>X</w:t>
+          </w:r>
+          <w:r>
+            <w:rPr>
+              <w:rFonts w:asciiTheme="majorHAnsi" w:hAnsiTheme="majorHAnsi" w:cstheme="majorHAnsi"/>
+            </w:rPr>
+            <w:t xml:space="preserve">  </w:t>
           </w:r>
         </w:sdtContent>
       </w:sdt>
+      <w:permEnd w:id="1789663349"/>
       <w:r>
         <w:rPr>
           <w:rFonts w:asciiTheme="majorHAnsi" w:hAnsiTheme="majorHAnsi" w:cstheme="majorHAnsi"/>
@@ -3071,6 +3228,7 @@
         <w:rPr>
           <w:rFonts w:cstheme="majorHAnsi"/>
         </w:rPr>
+        <w:lastRenderedPageBreak/>
         <w:t>Functional requirements</w:t>
       </w:r>
     </w:p>
@@ -3180,6 +3338,7 @@
         <w:t>”.</w:t>
       </w:r>
     </w:p>
+    <w:permStart w:id="1472210995" w:edGrp="everyone"/>
     <w:p>
       <w:pPr>
         <w:pStyle w:val="Verdict"/>
@@ -3210,6 +3369,7 @@
           </w:r>
         </w:sdtContent>
       </w:sdt>
+      <w:permEnd w:id="1472210995"/>
       <w:r>
         <w:rPr>
           <w:rFonts w:asciiTheme="majorHAnsi" w:hAnsiTheme="majorHAnsi" w:cstheme="majorHAnsi"/>
@@ -3275,6 +3435,7 @@
         <w:rPr>
           <w:rFonts w:cstheme="majorHAnsi"/>
         </w:rPr>
+        <w:lastRenderedPageBreak/>
         <w:t>MANDATORY Deliverable D03: implementing features</w:t>
       </w:r>
     </w:p>
@@ -3438,6 +3599,7 @@
         <w:t xml:space="preserve"> cannot be updated or deleted.</w:t>
       </w:r>
     </w:p>
+    <w:permStart w:id="877278202" w:edGrp="everyone"/>
     <w:p>
       <w:pPr>
         <w:pStyle w:val="Gradercomments"/>
@@ -3468,6 +3630,7 @@
           </w:r>
         </w:sdtContent>
       </w:sdt>
+      <w:permEnd w:id="877278202"/>
     </w:p>
     <w:p>
       <w:pPr>
@@ -3519,6 +3682,7 @@
         <w:t>Display any of them randomly, as long as its display period is active; the banners must be shown in every page as little intrusively as possible.</w:t>
       </w:r>
     </w:p>
+    <w:permStart w:id="793719138" w:edGrp="everyone"/>
     <w:p>
       <w:pPr>
         <w:pStyle w:val="Verdict"/>
@@ -3549,6 +3713,7 @@
           </w:r>
         </w:sdtContent>
       </w:sdt>
+      <w:permEnd w:id="793719138"/>
       <w:r>
         <w:rPr>
           <w:rFonts w:asciiTheme="majorHAnsi" w:hAnsiTheme="majorHAnsi" w:cstheme="majorHAnsi"/>
@@ -3628,6 +3793,7 @@
         <w:t xml:space="preserve">Create, update, or delete a banner.  </w:t>
       </w:r>
     </w:p>
+    <w:permStart w:id="1433148399" w:edGrp="everyone"/>
     <w:p>
       <w:pPr>
         <w:pStyle w:val="Verdict"/>
@@ -3658,6 +3824,7 @@
           </w:r>
         </w:sdtContent>
       </w:sdt>
+      <w:permEnd w:id="1433148399"/>
       <w:r>
         <w:rPr>
           <w:rFonts w:asciiTheme="majorHAnsi" w:hAnsiTheme="majorHAnsi" w:cstheme="majorHAnsi"/>
@@ -3693,6 +3860,7 @@
         <w:t>Moments, money amounts, and Booleans must be internationalised when they are shown. Other kinds of data are not expected to be internationalised. This requirement must be fulfilled in this and every subsequent group or individual deliverable for it to be considered valid.</w:t>
       </w:r>
     </w:p>
+    <w:permStart w:id="1363431954" w:edGrp="everyone"/>
     <w:p>
       <w:pPr>
         <w:pStyle w:val="Gradercomments"/>
@@ -3726,6 +3894,7 @@
           </w:r>
         </w:sdtContent>
       </w:sdt>
+      <w:permEnd w:id="1363431954"/>
       <w:r>
         <w:rPr>
           <w:rFonts w:asciiTheme="majorHAnsi" w:hAnsiTheme="majorHAnsi" w:cstheme="majorHAnsi"/>
@@ -3815,6 +3984,7 @@
         <w:rPr>
           <w:rFonts w:cstheme="majorHAnsi"/>
         </w:rPr>
+        <w:lastRenderedPageBreak/>
         <w:t>MANDATORY Deliverable D04: formal testing</w:t>
       </w:r>
     </w:p>
@@ -3933,6 +4103,7 @@
         <w:t>Produce as a complete test suite as possible for Requirement #11.</w:t>
       </w:r>
     </w:p>
+    <w:permStart w:id="759059702" w:edGrp="everyone"/>
     <w:p>
       <w:pPr>
         <w:pStyle w:val="Verdict"/>
@@ -3963,6 +4134,7 @@
           </w:r>
         </w:sdtContent>
       </w:sdt>
+      <w:permEnd w:id="759059702"/>
       <w:r>
         <w:rPr>
           <w:rFonts w:asciiTheme="majorHAnsi" w:hAnsiTheme="majorHAnsi" w:cstheme="majorHAnsi"/>
@@ -3998,6 +4170,7 @@
         <w:t xml:space="preserve">Produce a testing report. </w:t>
       </w:r>
     </w:p>
+    <w:permStart w:id="867524682" w:edGrp="everyone"/>
     <w:p>
       <w:pPr>
         <w:pStyle w:val="Gradercomments"/>
@@ -4028,6 +4201,7 @@
           </w:r>
         </w:sdtContent>
       </w:sdt>
+      <w:permEnd w:id="867524682"/>
       <w:r>
         <w:rPr>
           <w:rFonts w:asciiTheme="majorHAnsi" w:hAnsiTheme="majorHAnsi" w:cstheme="majorHAnsi"/>
@@ -4071,6 +4245,7 @@
         <w:rPr>
           <w:rFonts w:cstheme="majorHAnsi"/>
         </w:rPr>
+        <w:lastRenderedPageBreak/>
         <w:t>SUPPLEMENTARY Deliverable D01: introduction </w:t>
       </w:r>
     </w:p>
@@ -4197,6 +4372,7 @@
         <w:t>The system must be internationalised in English and Spanish. Other mainstream languages are welcome, but not required. This requirement must be fulfilled in this and every subsequent group or individual deliverable for it to be considered valid.</w:t>
       </w:r>
     </w:p>
+    <w:permStart w:id="910842583" w:edGrp="everyone"/>
     <w:p>
       <w:pPr>
         <w:pStyle w:val="Gradercomments"/>
@@ -4245,6 +4421,7 @@
           </w:r>
         </w:sdtContent>
       </w:sdt>
+      <w:permEnd w:id="910842583"/>
       <w:r>
         <w:rPr>
           <w:rFonts w:asciiTheme="majorHAnsi" w:hAnsiTheme="majorHAnsi" w:cstheme="majorHAnsi"/>
@@ -4337,6 +4514,7 @@
         <w:t>Produce an analysis report regarding this deliverable.</w:t>
       </w:r>
     </w:p>
+    <w:permStart w:id="1271296366" w:edGrp="everyone"/>
     <w:p>
       <w:pPr>
         <w:pStyle w:val="Verdict"/>
@@ -4379,6 +4557,7 @@
           </w:r>
         </w:sdtContent>
       </w:sdt>
+      <w:permEnd w:id="1271296366"/>
       <w:r>
         <w:rPr>
           <w:rFonts w:asciiTheme="majorHAnsi" w:hAnsiTheme="majorHAnsi" w:cstheme="majorHAnsi"/>
@@ -4401,6 +4580,7 @@
         <w:t>Produce a planning and progress report.</w:t>
       </w:r>
     </w:p>
+    <w:permStart w:id="1560953091" w:edGrp="everyone"/>
     <w:p>
       <w:pPr>
         <w:pStyle w:val="Gradercomments"/>
@@ -4447,6 +4627,7 @@
           </w:r>
         </w:sdtContent>
       </w:sdt>
+      <w:permEnd w:id="1560953091"/>
       <w:r>
         <w:rPr>
           <w:rFonts w:asciiTheme="majorHAnsi" w:hAnsiTheme="majorHAnsi" w:cstheme="majorHAnsi"/>
@@ -4469,6 +4650,7 @@
         <w:t>Produce a report on how you have set up your development configuration. We are not asking you to reproduce the guidelines to set it up, but to make it clear that you have followed them, and you have your development configuration ready to work.</w:t>
       </w:r>
     </w:p>
+    <w:permStart w:id="1512899919" w:edGrp="everyone"/>
     <w:p>
       <w:pPr>
         <w:pStyle w:val="Verdict"/>
@@ -4499,6 +4681,7 @@
           </w:r>
         </w:sdtContent>
       </w:sdt>
+      <w:permEnd w:id="1512899919"/>
       <w:r>
         <w:rPr>
           <w:rFonts w:asciiTheme="majorHAnsi" w:hAnsiTheme="majorHAnsi" w:cstheme="majorHAnsi"/>
@@ -4521,6 +4704,7 @@
         <w:t>Produce a report on what you knew about the architecture of a WIS before this subject. </w:t>
       </w:r>
     </w:p>
+    <w:permStart w:id="253185092" w:edGrp="everyone"/>
     <w:p>
       <w:pPr>
         <w:pStyle w:val="Verdict"/>
@@ -4563,6 +4747,7 @@
           </w:r>
         </w:sdtContent>
       </w:sdt>
+      <w:permEnd w:id="253185092"/>
       <w:r>
         <w:rPr>
           <w:rFonts w:asciiTheme="majorHAnsi" w:hAnsiTheme="majorHAnsi" w:cstheme="majorHAnsi"/>
@@ -4585,6 +4770,7 @@
         <w:t>Produce a report on what you knew about testing a WIS before this subject. </w:t>
       </w:r>
     </w:p>
+    <w:permStart w:id="1888356518" w:edGrp="everyone"/>
     <w:p>
       <w:pPr>
         <w:pStyle w:val="Verdict"/>
@@ -4627,6 +4813,7 @@
           </w:r>
         </w:sdtContent>
       </w:sdt>
+      <w:permEnd w:id="1888356518"/>
       <w:r>
         <w:rPr>
           <w:rFonts w:asciiTheme="majorHAnsi" w:hAnsiTheme="majorHAnsi" w:cstheme="majorHAnsi"/>
@@ -4648,6 +4835,7 @@
         <w:rPr>
           <w:rFonts w:cstheme="majorHAnsi"/>
         </w:rPr>
+        <w:lastRenderedPageBreak/>
         <w:t>SUPPLEMENTARY Deliverable D02: data models </w:t>
       </w:r>
     </w:p>
@@ -4733,6 +4921,7 @@
         <w:t> </w:t>
       </w:r>
     </w:p>
+    <w:permStart w:id="590036856" w:edGrp="everyone"/>
     <w:p>
       <w:pPr>
         <w:pStyle w:val="Verdict"/>
@@ -4763,6 +4952,7 @@
           </w:r>
         </w:sdtContent>
       </w:sdt>
+      <w:permEnd w:id="590036856"/>
       <w:r>
         <w:rPr>
           <w:rFonts w:asciiTheme="majorHAnsi" w:hAnsiTheme="majorHAnsi" w:cstheme="majorHAnsi"/>
@@ -4851,6 +5041,7 @@
         <w:t xml:space="preserve"> posted over the last 10 weeks.</w:t>
       </w:r>
     </w:p>
+    <w:permStart w:id="1383166845" w:edGrp="everyone"/>
     <w:p>
       <w:pPr>
         <w:pStyle w:val="Verdict"/>
@@ -4881,6 +5072,7 @@
           </w:r>
         </w:sdtContent>
       </w:sdt>
+      <w:permEnd w:id="1383166845"/>
       <w:r>
         <w:rPr>
           <w:rFonts w:asciiTheme="majorHAnsi" w:hAnsiTheme="majorHAnsi" w:cstheme="majorHAnsi"/>
@@ -5061,6 +5253,7 @@
         <w:t>Produce an analysis report.</w:t>
       </w:r>
     </w:p>
+    <w:permStart w:id="1352860149" w:edGrp="everyone"/>
     <w:p>
       <w:pPr>
         <w:pStyle w:val="Gradercomments"/>
@@ -5091,6 +5284,7 @@
           </w:r>
         </w:sdtContent>
       </w:sdt>
+      <w:permEnd w:id="1352860149"/>
       <w:r>
         <w:rPr>
           <w:rFonts w:asciiTheme="majorHAnsi" w:hAnsiTheme="majorHAnsi" w:cstheme="majorHAnsi"/>
@@ -5113,6 +5307,7 @@
         <w:t>Produce a planning and progress report.</w:t>
       </w:r>
     </w:p>
+    <w:permStart w:id="1771258906" w:edGrp="everyone"/>
     <w:p>
       <w:pPr>
         <w:pStyle w:val="Verdict"/>
@@ -5143,6 +5338,7 @@
           </w:r>
         </w:sdtContent>
       </w:sdt>
+      <w:permEnd w:id="1771258906"/>
       <w:r>
         <w:rPr>
           <w:rFonts w:asciiTheme="majorHAnsi" w:hAnsiTheme="majorHAnsi" w:cstheme="majorHAnsi"/>
@@ -5173,6 +5369,7 @@
         <w:t> </w:t>
       </w:r>
     </w:p>
+    <w:permStart w:id="66944738" w:edGrp="everyone"/>
     <w:p>
       <w:pPr>
         <w:pStyle w:val="Verdict"/>
@@ -5203,6 +5400,7 @@
           </w:r>
         </w:sdtContent>
       </w:sdt>
+      <w:permEnd w:id="66944738"/>
       <w:r>
         <w:rPr>
           <w:rFonts w:asciiTheme="majorHAnsi" w:hAnsiTheme="majorHAnsi" w:cstheme="majorHAnsi"/>
@@ -5232,6 +5430,7 @@
         <w:rPr>
           <w:rFonts w:cstheme="majorHAnsi"/>
         </w:rPr>
+        <w:lastRenderedPageBreak/>
         <w:t>SUPPLEMENTARY Deliverable D03: implementing features </w:t>
       </w:r>
     </w:p>
@@ -5362,6 +5561,7 @@
         <w:t>Update the system configuration. </w:t>
       </w:r>
     </w:p>
+    <w:permStart w:id="1956788580" w:edGrp="everyone"/>
     <w:p>
       <w:pPr>
         <w:pStyle w:val="Gradercomments"/>
@@ -5392,6 +5592,7 @@
           </w:r>
         </w:sdtContent>
       </w:sdt>
+      <w:permEnd w:id="1956788580"/>
       <w:r>
         <w:rPr>
           <w:rFonts w:asciiTheme="majorHAnsi" w:hAnsiTheme="majorHAnsi" w:cstheme="majorHAnsi"/>
@@ -5473,6 +5674,7 @@
         <w:t xml:space="preserve"> and show their details.</w:t>
       </w:r>
     </w:p>
+    <w:permStart w:id="1962102501" w:edGrp="everyone"/>
     <w:p>
       <w:pPr>
         <w:pStyle w:val="Gradercomments"/>
@@ -5503,6 +5705,7 @@
           </w:r>
         </w:sdtContent>
       </w:sdt>
+      <w:permEnd w:id="1962102501"/>
       <w:r>
         <w:rPr>
           <w:rFonts w:asciiTheme="majorHAnsi" w:hAnsiTheme="majorHAnsi" w:cstheme="majorHAnsi"/>
@@ -5591,6 +5794,7 @@
         <w:t> </w:t>
       </w:r>
     </w:p>
+    <w:permStart w:id="1796370832" w:edGrp="everyone"/>
     <w:p>
       <w:pPr>
         <w:pStyle w:val="Gradercomments"/>
@@ -5621,6 +5825,7 @@
           </w:r>
         </w:sdtContent>
       </w:sdt>
+      <w:permEnd w:id="1796370832"/>
       <w:r>
         <w:rPr>
           <w:rFonts w:asciiTheme="majorHAnsi" w:hAnsiTheme="majorHAnsi" w:cstheme="majorHAnsi"/>
@@ -5709,6 +5914,7 @@
         <w:t> </w:t>
       </w:r>
     </w:p>
+    <w:permStart w:id="1530418216" w:edGrp="everyone"/>
     <w:p>
       <w:pPr>
         <w:pStyle w:val="Verdict"/>
@@ -5739,6 +5945,7 @@
           </w:r>
         </w:sdtContent>
       </w:sdt>
+      <w:permEnd w:id="1530418216"/>
       <w:r>
         <w:rPr>
           <w:rFonts w:asciiTheme="majorHAnsi" w:hAnsiTheme="majorHAnsi" w:cstheme="majorHAnsi"/>
@@ -5877,6 +6084,7 @@
       </w:r>
     </w:p>
     <w:bookmarkStart w:id="4" w:name="_Hlk157672536"/>
+    <w:permStart w:id="1998798261" w:edGrp="everyone"/>
     <w:p>
       <w:pPr>
         <w:pStyle w:val="Verdict"/>
@@ -5907,6 +6115,7 @@
           </w:r>
         </w:sdtContent>
       </w:sdt>
+      <w:permEnd w:id="1998798261"/>
       <w:r>
         <w:rPr>
           <w:rFonts w:asciiTheme="majorHAnsi" w:hAnsiTheme="majorHAnsi" w:cstheme="majorHAnsi"/>
@@ -6044,6 +6253,7 @@
       </w:r>
     </w:p>
     <w:bookmarkStart w:id="5" w:name="_Hlk157672549"/>
+    <w:permStart w:id="175788704" w:edGrp="everyone"/>
     <w:p>
       <w:pPr>
         <w:pStyle w:val="Verdict"/>
@@ -6074,6 +6284,7 @@
           </w:r>
         </w:sdtContent>
       </w:sdt>
+      <w:permEnd w:id="175788704"/>
       <w:r>
         <w:rPr>
           <w:rFonts w:asciiTheme="majorHAnsi" w:hAnsiTheme="majorHAnsi" w:cstheme="majorHAnsi"/>
@@ -6093,6 +6304,7 @@
         <w:rPr>
           <w:rFonts w:asciiTheme="majorHAnsi" w:hAnsiTheme="majorHAnsi" w:cstheme="majorHAnsi"/>
         </w:rPr>
+        <w:lastRenderedPageBreak/>
         <w:t xml:space="preserve">Operations by </w:t>
       </w:r>
       <w:r>
@@ -6152,6 +6364,7 @@
         <w:t xml:space="preserve"> dashboards.</w:t>
       </w:r>
     </w:p>
+    <w:permStart w:id="950804319" w:edGrp="everyone"/>
     <w:p>
       <w:pPr>
         <w:pStyle w:val="Verdict"/>
@@ -6182,6 +6395,7 @@
           </w:r>
         </w:sdtContent>
       </w:sdt>
+      <w:permEnd w:id="950804319"/>
       <w:r>
         <w:rPr>
           <w:rFonts w:asciiTheme="majorHAnsi" w:hAnsiTheme="majorHAnsi" w:cstheme="majorHAnsi"/>
@@ -6228,6 +6442,7 @@
         <w:t> </w:t>
       </w:r>
     </w:p>
+    <w:permStart w:id="875844297" w:edGrp="everyone"/>
     <w:p>
       <w:pPr>
         <w:pStyle w:val="Verdict"/>
@@ -6258,6 +6473,7 @@
           </w:r>
         </w:sdtContent>
       </w:sdt>
+      <w:permEnd w:id="875844297"/>
       <w:r>
         <w:rPr>
           <w:rFonts w:asciiTheme="majorHAnsi" w:hAnsiTheme="majorHAnsi" w:cstheme="majorHAnsi"/>
@@ -6448,6 +6664,7 @@
         <w:t>million”, though. The spam detector must be reusable across different projects; that is: it must be implemented as an independent project that must be packaged into a reusable dependency. Do not forget to deliver your spam detector project so that it can also be evaluated or, otherwise, this requirement shall not be considered valid. This requirement must be fulfilled in this and every subsequent group or individual deliverable for it to be considered valid.</w:t>
       </w:r>
     </w:p>
+    <w:permStart w:id="9072603" w:edGrp="everyone"/>
     <w:p>
       <w:pPr>
         <w:pStyle w:val="Gradercomments"/>
@@ -6481,6 +6698,7 @@
           </w:r>
         </w:sdtContent>
       </w:sdt>
+      <w:permEnd w:id="9072603"/>
       <w:r>
         <w:rPr>
           <w:rFonts w:asciiTheme="majorHAnsi" w:hAnsiTheme="majorHAnsi" w:cstheme="majorHAnsi"/>
@@ -6566,6 +6784,7 @@
         <w:t>Produce an analysis report.</w:t>
       </w:r>
     </w:p>
+    <w:permStart w:id="487216364" w:edGrp="everyone"/>
     <w:p>
       <w:pPr>
         <w:pStyle w:val="Verdict"/>
@@ -6596,6 +6815,7 @@
           </w:r>
         </w:sdtContent>
       </w:sdt>
+      <w:permEnd w:id="487216364"/>
       <w:r>
         <w:rPr>
           <w:rFonts w:asciiTheme="majorHAnsi" w:hAnsiTheme="majorHAnsi" w:cstheme="majorHAnsi"/>
@@ -6618,6 +6838,7 @@
         <w:t>Produce a planning and progress report.</w:t>
       </w:r>
     </w:p>
+    <w:permStart w:id="1612984071" w:edGrp="everyone"/>
     <w:p>
       <w:pPr>
         <w:pStyle w:val="Verdict"/>
@@ -6649,6 +6870,7 @@
           </w:r>
         </w:sdtContent>
       </w:sdt>
+      <w:permEnd w:id="1612984071"/>
       <w:r>
         <w:rPr>
           <w:rFonts w:asciiTheme="majorHAnsi" w:hAnsiTheme="majorHAnsi" w:cstheme="majorHAnsi"/>
@@ -6668,9 +6890,11 @@
           <w:rStyle w:val="normaltextrun"/>
           <w:rFonts w:asciiTheme="majorHAnsi" w:hAnsiTheme="majorHAnsi" w:cstheme="majorHAnsi"/>
         </w:rPr>
+        <w:lastRenderedPageBreak/>
         <w:t>Produce a lint report.</w:t>
       </w:r>
     </w:p>
+    <w:permStart w:id="93783757" w:edGrp="everyone"/>
     <w:p>
       <w:pPr>
         <w:pStyle w:val="Verdict"/>
@@ -6701,6 +6925,7 @@
           </w:r>
         </w:sdtContent>
       </w:sdt>
+      <w:permEnd w:id="93783757"/>
       <w:r>
         <w:rPr>
           <w:rFonts w:asciiTheme="majorHAnsi" w:hAnsiTheme="majorHAnsi" w:cstheme="majorHAnsi"/>
@@ -6728,6 +6953,7 @@
         <w:rPr>
           <w:rFonts w:cstheme="majorHAnsi"/>
         </w:rPr>
+        <w:lastRenderedPageBreak/>
         <w:t>SUPPLEMENTARY Deliverable D04: formal testing </w:t>
       </w:r>
     </w:p>
@@ -6953,6 +7179,7 @@
         <w:t>Produce an analysis report.</w:t>
       </w:r>
     </w:p>
+    <w:permStart w:id="1981551776" w:edGrp="everyone"/>
     <w:p>
       <w:pPr>
         <w:pStyle w:val="Verdict"/>
@@ -6983,6 +7210,7 @@
           </w:r>
         </w:sdtContent>
       </w:sdt>
+      <w:permEnd w:id="1981551776"/>
       <w:r>
         <w:rPr>
           <w:rFonts w:asciiTheme="majorHAnsi" w:hAnsiTheme="majorHAnsi" w:cstheme="majorHAnsi"/>
@@ -7005,6 +7233,7 @@
         <w:t>Produce a planning and progress report.</w:t>
       </w:r>
     </w:p>
+    <w:permStart w:id="830892373" w:edGrp="everyone"/>
     <w:p>
       <w:pPr>
         <w:pStyle w:val="Verdict"/>
@@ -7035,6 +7264,7 @@
           </w:r>
         </w:sdtContent>
       </w:sdt>
+      <w:permEnd w:id="830892373"/>
       <w:r>
         <w:rPr>
           <w:rFonts w:asciiTheme="majorHAnsi" w:hAnsiTheme="majorHAnsi" w:cstheme="majorHAnsi"/>
@@ -9857,13 +10087,13 @@
     <w:rsidRoot w:val="006B2BEC"/>
     <w:rsid w:val="00280507"/>
     <w:rsid w:val="002A1019"/>
-    <w:rsid w:val="004C16C5"/>
     <w:rsid w:val="00664CCF"/>
     <w:rsid w:val="006B2BEC"/>
     <w:rsid w:val="00A5225E"/>
     <w:rsid w:val="00AA11C6"/>
     <w:rsid w:val="00D73E95"/>
     <w:rsid w:val="00EC4C09"/>
+    <w:rsid w:val="00F52C71"/>
   </w:rsids>
   <m:mathPr>
     <m:mathFont m:val="Cambria Math"/>

</xml_diff>

<commit_message>
Requirements - group requirements
</commit_message>
<xml_diff>
--- a/reports/Group/02 Requirements - Group.docx
+++ b/reports/Group/02 Requirements - Group.docx
@@ -450,8 +450,17 @@
                     <w:rFonts w:asciiTheme="majorHAnsi" w:hAnsiTheme="majorHAnsi" w:cstheme="majorHAnsi"/>
                     <w:lang w:val="es-ES"/>
                   </w:rPr>
-                  <w:t>Carrera Talaverón</w:t>
+                  <w:t xml:space="preserve">Carrera </w:t>
                 </w:r>
+                <w:proofErr w:type="spellStart"/>
+                <w:r>
+                  <w:rPr>
+                    <w:rFonts w:asciiTheme="majorHAnsi" w:hAnsiTheme="majorHAnsi" w:cstheme="majorHAnsi"/>
+                    <w:lang w:val="es-ES"/>
+                  </w:rPr>
+                  <w:t>Talaverón</w:t>
+                </w:r>
+                <w:proofErr w:type="spellEnd"/>
                 <w:r>
                   <w:rPr>
                     <w:rFonts w:asciiTheme="majorHAnsi" w:hAnsiTheme="majorHAnsi" w:cstheme="majorHAnsi"/>
@@ -784,19 +793,11 @@
                   </w:rPr>
                   <w:t xml:space="preserve"> </w:t>
                 </w:r>
-                <w:proofErr w:type="spellStart"/>
                 <w:r>
                   <w:rPr>
                     <w:rFonts w:asciiTheme="majorHAnsi" w:hAnsiTheme="majorHAnsi" w:cstheme="majorHAnsi"/>
                   </w:rPr>
-                  <w:t>Olmo</w:t>
-                </w:r>
-                <w:proofErr w:type="spellEnd"/>
-                <w:r>
-                  <w:rPr>
-                    <w:rFonts w:asciiTheme="majorHAnsi" w:hAnsiTheme="majorHAnsi" w:cstheme="majorHAnsi"/>
-                  </w:rPr>
-                  <w:t xml:space="preserve"> Ville</w:t>
+                  <w:t>Olmo Ville</w:t>
                 </w:r>
                 <w:r>
                   <w:rPr>
@@ -941,7 +942,6 @@
               <w:rPr>
                 <w:rFonts w:asciiTheme="majorHAnsi" w:hAnsiTheme="majorHAnsi" w:cstheme="majorHAnsi"/>
                 <w:b/>
-                <w:lang w:val="es-ES"/>
               </w:rPr>
             </w:pPr>
             <w:r>
@@ -962,7 +962,6 @@
               <w:sdtPr>
                 <w:rPr>
                   <w:rFonts w:asciiTheme="majorHAnsi" w:hAnsiTheme="majorHAnsi" w:cstheme="majorHAnsi"/>
-                  <w:lang w:val="es-ES"/>
                 </w:rPr>
                 <w:tag w:val="ID3"/>
                 <w:id w:val="-2029015554"/>
@@ -977,14 +976,12 @@
                 <w:r>
                   <w:rPr>
                     <w:rFonts w:asciiTheme="majorHAnsi" w:hAnsiTheme="majorHAnsi" w:cstheme="majorHAnsi"/>
-                    <w:lang w:val="es-ES"/>
                   </w:rPr>
                   <w:t xml:space="preserve"> </w:t>
                 </w:r>
                 <w:r>
                   <w:rPr>
                     <w:rFonts w:asciiTheme="majorHAnsi" w:hAnsiTheme="majorHAnsi" w:cstheme="majorHAnsi"/>
-                    <w:lang w:val="es-ES"/>
                   </w:rPr>
                   <w:t>53962686V</w:t>
                 </w:r>
@@ -1026,7 +1023,6 @@
               <w:sdtPr>
                 <w:rPr>
                   <w:rFonts w:asciiTheme="majorHAnsi" w:hAnsiTheme="majorHAnsi" w:cstheme="majorHAnsi"/>
-                  <w:lang w:val="es-ES"/>
                 </w:rPr>
                 <w:tag w:val="UVUS03"/>
                 <w:id w:val="-1922171075"/>
@@ -1041,7 +1037,6 @@
                 <w:r>
                   <w:rPr>
                     <w:rFonts w:asciiTheme="majorHAnsi" w:hAnsiTheme="majorHAnsi" w:cstheme="majorHAnsi"/>
-                    <w:lang w:val="es-ES"/>
                   </w:rPr>
                   <w:t xml:space="preserve"> </w:t>
                 </w:r>
@@ -1049,7 +1044,6 @@
                 <w:r>
                   <w:rPr>
                     <w:rFonts w:asciiTheme="majorHAnsi" w:hAnsiTheme="majorHAnsi" w:cstheme="majorHAnsi"/>
-                    <w:lang w:val="es-ES"/>
                   </w:rPr>
                   <w:t>ignblabla</w:t>
                 </w:r>
@@ -1057,7 +1051,6 @@
                 <w:r>
                   <w:rPr>
                     <w:rFonts w:asciiTheme="majorHAnsi" w:hAnsiTheme="majorHAnsi" w:cstheme="majorHAnsi"/>
-                    <w:lang w:val="es-ES"/>
                   </w:rPr>
                   <w:t xml:space="preserve">  </w:t>
                 </w:r>
@@ -2465,7 +2458,19 @@
             <w:rPr>
               <w:rFonts w:asciiTheme="majorHAnsi" w:hAnsiTheme="majorHAnsi" w:cstheme="majorHAnsi"/>
             </w:rPr>
-            <w:t xml:space="preserve">    </w:t>
+            <w:t xml:space="preserve">  </w:t>
+          </w:r>
+          <w:r>
+            <w:rPr>
+              <w:rFonts w:asciiTheme="majorHAnsi" w:hAnsiTheme="majorHAnsi" w:cstheme="majorHAnsi"/>
+            </w:rPr>
+            <w:t>X</w:t>
+          </w:r>
+          <w:r>
+            <w:rPr>
+              <w:rFonts w:asciiTheme="majorHAnsi" w:hAnsiTheme="majorHAnsi" w:cstheme="majorHAnsi"/>
+            </w:rPr>
+            <w:t xml:space="preserve">  </w:t>
           </w:r>
         </w:sdtContent>
       </w:sdt>
@@ -2630,7 +2635,19 @@
             <w:rPr>
               <w:rFonts w:asciiTheme="majorHAnsi" w:hAnsiTheme="majorHAnsi" w:cstheme="majorHAnsi"/>
             </w:rPr>
-            <w:t xml:space="preserve">    </w:t>
+            <w:t xml:space="preserve">  </w:t>
+          </w:r>
+          <w:r>
+            <w:rPr>
+              <w:rFonts w:asciiTheme="majorHAnsi" w:hAnsiTheme="majorHAnsi" w:cstheme="majorHAnsi"/>
+            </w:rPr>
+            <w:t>X</w:t>
+          </w:r>
+          <w:r>
+            <w:rPr>
+              <w:rFonts w:asciiTheme="majorHAnsi" w:hAnsiTheme="majorHAnsi" w:cstheme="majorHAnsi"/>
+            </w:rPr>
+            <w:t xml:space="preserve">  </w:t>
           </w:r>
         </w:sdtContent>
       </w:sdt>
@@ -2795,7 +2812,19 @@
             <w:rPr>
               <w:rFonts w:asciiTheme="majorHAnsi" w:hAnsiTheme="majorHAnsi" w:cstheme="majorHAnsi"/>
             </w:rPr>
-            <w:t xml:space="preserve">    </w:t>
+            <w:t xml:space="preserve">  </w:t>
+          </w:r>
+          <w:r>
+            <w:rPr>
+              <w:rFonts w:asciiTheme="majorHAnsi" w:hAnsiTheme="majorHAnsi" w:cstheme="majorHAnsi"/>
+            </w:rPr>
+            <w:t>X</w:t>
+          </w:r>
+          <w:r>
+            <w:rPr>
+              <w:rFonts w:asciiTheme="majorHAnsi" w:hAnsiTheme="majorHAnsi" w:cstheme="majorHAnsi"/>
+            </w:rPr>
+            <w:t xml:space="preserve">  </w:t>
           </w:r>
         </w:sdtContent>
       </w:sdt>
@@ -3042,7 +3071,19 @@
             <w:rPr>
               <w:rFonts w:asciiTheme="majorHAnsi" w:hAnsiTheme="majorHAnsi" w:cstheme="majorHAnsi"/>
             </w:rPr>
-            <w:t xml:space="preserve">    </w:t>
+            <w:t xml:space="preserve">  </w:t>
+          </w:r>
+          <w:r>
+            <w:rPr>
+              <w:rFonts w:asciiTheme="majorHAnsi" w:hAnsiTheme="majorHAnsi" w:cstheme="majorHAnsi"/>
+            </w:rPr>
+            <w:t>X</w:t>
+          </w:r>
+          <w:r>
+            <w:rPr>
+              <w:rFonts w:asciiTheme="majorHAnsi" w:hAnsiTheme="majorHAnsi" w:cstheme="majorHAnsi"/>
+            </w:rPr>
+            <w:t xml:space="preserve">  </w:t>
           </w:r>
         </w:sdtContent>
       </w:sdt>
@@ -3365,7 +3406,19 @@
             <w:rPr>
               <w:rFonts w:asciiTheme="majorHAnsi" w:hAnsiTheme="majorHAnsi" w:cstheme="majorHAnsi"/>
             </w:rPr>
-            <w:t xml:space="preserve">    </w:t>
+            <w:t xml:space="preserve">  </w:t>
+          </w:r>
+          <w:r>
+            <w:rPr>
+              <w:rFonts w:asciiTheme="majorHAnsi" w:hAnsiTheme="majorHAnsi" w:cstheme="majorHAnsi"/>
+            </w:rPr>
+            <w:t>X</w:t>
+          </w:r>
+          <w:r>
+            <w:rPr>
+              <w:rFonts w:asciiTheme="majorHAnsi" w:hAnsiTheme="majorHAnsi" w:cstheme="majorHAnsi"/>
+            </w:rPr>
+            <w:t xml:space="preserve">  </w:t>
           </w:r>
         </w:sdtContent>
       </w:sdt>
@@ -4948,7 +5001,19 @@
             <w:rPr>
               <w:rFonts w:asciiTheme="majorHAnsi" w:hAnsiTheme="majorHAnsi" w:cstheme="majorHAnsi"/>
             </w:rPr>
-            <w:t xml:space="preserve">    </w:t>
+            <w:t xml:space="preserve">  </w:t>
+          </w:r>
+          <w:r>
+            <w:rPr>
+              <w:rFonts w:asciiTheme="majorHAnsi" w:hAnsiTheme="majorHAnsi" w:cstheme="majorHAnsi"/>
+            </w:rPr>
+            <w:t>X</w:t>
+          </w:r>
+          <w:r>
+            <w:rPr>
+              <w:rFonts w:asciiTheme="majorHAnsi" w:hAnsiTheme="majorHAnsi" w:cstheme="majorHAnsi"/>
+            </w:rPr>
+            <w:t xml:space="preserve">  </w:t>
           </w:r>
         </w:sdtContent>
       </w:sdt>
@@ -5068,7 +5133,19 @@
             <w:rPr>
               <w:rFonts w:asciiTheme="majorHAnsi" w:hAnsiTheme="majorHAnsi" w:cstheme="majorHAnsi"/>
             </w:rPr>
-            <w:t xml:space="preserve">    </w:t>
+            <w:t xml:space="preserve">  </w:t>
+          </w:r>
+          <w:r>
+            <w:rPr>
+              <w:rFonts w:asciiTheme="majorHAnsi" w:hAnsiTheme="majorHAnsi" w:cstheme="majorHAnsi"/>
+            </w:rPr>
+            <w:t>X</w:t>
+          </w:r>
+          <w:r>
+            <w:rPr>
+              <w:rFonts w:asciiTheme="majorHAnsi" w:hAnsiTheme="majorHAnsi" w:cstheme="majorHAnsi"/>
+            </w:rPr>
+            <w:t xml:space="preserve">  </w:t>
           </w:r>
         </w:sdtContent>
       </w:sdt>
@@ -5280,7 +5357,19 @@
             <w:rPr>
               <w:rFonts w:asciiTheme="majorHAnsi" w:hAnsiTheme="majorHAnsi" w:cstheme="majorHAnsi"/>
             </w:rPr>
-            <w:t xml:space="preserve">    </w:t>
+            <w:t xml:space="preserve">  </w:t>
+          </w:r>
+          <w:r>
+            <w:rPr>
+              <w:rFonts w:asciiTheme="majorHAnsi" w:hAnsiTheme="majorHAnsi" w:cstheme="majorHAnsi"/>
+            </w:rPr>
+            <w:t>X</w:t>
+          </w:r>
+          <w:r>
+            <w:rPr>
+              <w:rFonts w:asciiTheme="majorHAnsi" w:hAnsiTheme="majorHAnsi" w:cstheme="majorHAnsi"/>
+            </w:rPr>
+            <w:t xml:space="preserve">  </w:t>
           </w:r>
         </w:sdtContent>
       </w:sdt>
@@ -5334,7 +5423,19 @@
             <w:rPr>
               <w:rFonts w:asciiTheme="majorHAnsi" w:hAnsiTheme="majorHAnsi" w:cstheme="majorHAnsi"/>
             </w:rPr>
-            <w:t xml:space="preserve">    </w:t>
+            <w:t xml:space="preserve">  </w:t>
+          </w:r>
+          <w:r>
+            <w:rPr>
+              <w:rFonts w:asciiTheme="majorHAnsi" w:hAnsiTheme="majorHAnsi" w:cstheme="majorHAnsi"/>
+            </w:rPr>
+            <w:t>X</w:t>
+          </w:r>
+          <w:r>
+            <w:rPr>
+              <w:rFonts w:asciiTheme="majorHAnsi" w:hAnsiTheme="majorHAnsi" w:cstheme="majorHAnsi"/>
+            </w:rPr>
+            <w:t xml:space="preserve">  </w:t>
           </w:r>
         </w:sdtContent>
       </w:sdt>
@@ -5396,7 +5497,19 @@
             <w:rPr>
               <w:rFonts w:asciiTheme="majorHAnsi" w:hAnsiTheme="majorHAnsi" w:cstheme="majorHAnsi"/>
             </w:rPr>
-            <w:t xml:space="preserve">    </w:t>
+            <w:t xml:space="preserve">  </w:t>
+          </w:r>
+          <w:r>
+            <w:rPr>
+              <w:rFonts w:asciiTheme="majorHAnsi" w:hAnsiTheme="majorHAnsi" w:cstheme="majorHAnsi"/>
+            </w:rPr>
+            <w:t>X</w:t>
+          </w:r>
+          <w:r>
+            <w:rPr>
+              <w:rFonts w:asciiTheme="majorHAnsi" w:hAnsiTheme="majorHAnsi" w:cstheme="majorHAnsi"/>
+            </w:rPr>
+            <w:t xml:space="preserve">  </w:t>
           </w:r>
         </w:sdtContent>
       </w:sdt>
@@ -10085,12 +10198,15 @@
   </w:compat>
   <w:rsids>
     <w:rsidRoot w:val="006B2BEC"/>
+    <w:rsid w:val="00191022"/>
     <w:rsid w:val="00280507"/>
     <w:rsid w:val="002A1019"/>
     <w:rsid w:val="00664CCF"/>
     <w:rsid w:val="006B2BEC"/>
+    <w:rsid w:val="00922DF2"/>
     <w:rsid w:val="00A5225E"/>
     <w:rsid w:val="00AA11C6"/>
+    <w:rsid w:val="00B92A39"/>
     <w:rsid w:val="00D73E95"/>
     <w:rsid w:val="00EC4C09"/>
     <w:rsid w:val="00F52C71"/>

</xml_diff>

<commit_message>
fix: updated group requirements doc
</commit_message>
<xml_diff>
--- a/reports/Group/02 Requirements - Group.docx
+++ b/reports/Group/02 Requirements - Group.docx
@@ -59,8 +59,8 @@
         <w:tblLook w:val="0600" w:firstRow="0" w:lastRow="0" w:firstColumn="0" w:lastColumn="0" w:noHBand="1" w:noVBand="1"/>
       </w:tblPr>
       <w:tblGrid>
-        <w:gridCol w:w="4245"/>
-        <w:gridCol w:w="4259"/>
+        <w:gridCol w:w="4286"/>
+        <w:gridCol w:w="4218"/>
       </w:tblGrid>
       <w:tr>
         <w:tc>
@@ -134,7 +134,7 @@
                   <w:rPr>
                     <w:rFonts w:asciiTheme="majorHAnsi" w:hAnsiTheme="majorHAnsi" w:cstheme="majorHAnsi"/>
                   </w:rPr>
-                  <w:t>1</w:t>
+                  <w:t>2</w:t>
                 </w:r>
                 <w:r>
                   <w:rPr>
@@ -450,17 +450,8 @@
                     <w:rFonts w:asciiTheme="majorHAnsi" w:hAnsiTheme="majorHAnsi" w:cstheme="majorHAnsi"/>
                     <w:lang w:val="es-ES"/>
                   </w:rPr>
-                  <w:t xml:space="preserve">Carrera </w:t>
+                  <w:t>Carrera Talaverón</w:t>
                 </w:r>
-                <w:proofErr w:type="spellStart"/>
-                <w:r>
-                  <w:rPr>
-                    <w:rFonts w:asciiTheme="majorHAnsi" w:hAnsiTheme="majorHAnsi" w:cstheme="majorHAnsi"/>
-                    <w:lang w:val="es-ES"/>
-                  </w:rPr>
-                  <w:t>Talaverón</w:t>
-                </w:r>
-                <w:proofErr w:type="spellEnd"/>
                 <w:r>
                   <w:rPr>
                     <w:rFonts w:asciiTheme="majorHAnsi" w:hAnsiTheme="majorHAnsi" w:cstheme="majorHAnsi"/>
@@ -552,6 +543,13 @@
                     <w:lang w:val="es-ES"/>
                   </w:rPr>
                   <w:t xml:space="preserve"> </w:t>
+                </w:r>
+                <w:r>
+                  <w:rPr>
+                    <w:rFonts w:asciiTheme="majorHAnsi" w:hAnsiTheme="majorHAnsi" w:cstheme="majorHAnsi"/>
+                    <w:lang w:val="es-ES"/>
+                  </w:rPr>
+                  <w:t xml:space="preserve">Manager, </w:t>
                 </w:r>
                 <w:proofErr w:type="spellStart"/>
                 <w:r>
@@ -650,29 +648,6 @@
               </w:rPr>
               <w:t xml:space="preserve"> </w:t>
             </w:r>
-            <w:sdt>
-              <w:sdtPr>
-                <w:rPr>
-                  <w:rFonts w:asciiTheme="majorHAnsi" w:hAnsiTheme="majorHAnsi" w:cstheme="majorHAnsi"/>
-                </w:rPr>
-                <w:tag w:val="ID2"/>
-                <w:id w:val="-1276937016"/>
-                <w:placeholder>
-                  <w:docPart w:val="6F786DCD649A47158871CD1D613BC7CC"/>
-                </w:placeholder>
-                <w15:appearance w15:val="hidden"/>
-                <w:text/>
-              </w:sdtPr>
-              <w:sdtEndPr/>
-              <w:sdtContent>
-                <w:r>
-                  <w:rPr>
-                    <w:rFonts w:asciiTheme="majorHAnsi" w:hAnsiTheme="majorHAnsi" w:cstheme="majorHAnsi"/>
-                  </w:rPr>
-                  <w:t>30216428V</w:t>
-                </w:r>
-              </w:sdtContent>
-            </w:sdt>
           </w:p>
           <w:permEnd w:id="1081366304"/>
           <w:p>
@@ -726,19 +701,17 @@
                   </w:rPr>
                   <w:t xml:space="preserve"> </w:t>
                 </w:r>
-                <w:proofErr w:type="spellStart"/>
-                <w:r>
-                  <w:rPr>
-                    <w:rFonts w:asciiTheme="majorHAnsi" w:hAnsiTheme="majorHAnsi" w:cstheme="majorHAnsi"/>
-                  </w:rPr>
-                  <w:t>natolmvil</w:t>
-                </w:r>
-                <w:proofErr w:type="spellEnd"/>
                 <w:r>
                   <w:rPr>
                     <w:rFonts w:asciiTheme="majorHAnsi" w:hAnsiTheme="majorHAnsi" w:cstheme="majorHAnsi"/>
                   </w:rPr>
                   <w:t xml:space="preserve">  </w:t>
+                </w:r>
+                <w:r>
+                  <w:rPr>
+                    <w:rFonts w:asciiTheme="majorHAnsi" w:hAnsiTheme="majorHAnsi" w:cstheme="majorHAnsi"/>
+                  </w:rPr>
+                  <w:t xml:space="preserve"> </w:t>
                 </w:r>
               </w:sdtContent>
             </w:sdt>
@@ -797,31 +770,7 @@
                   <w:rPr>
                     <w:rFonts w:asciiTheme="majorHAnsi" w:hAnsiTheme="majorHAnsi" w:cstheme="majorHAnsi"/>
                   </w:rPr>
-                  <w:t>Olmo Ville</w:t>
-                </w:r>
-                <w:r>
-                  <w:rPr>
-                    <w:rFonts w:asciiTheme="majorHAnsi" w:hAnsiTheme="majorHAnsi" w:cstheme="majorHAnsi"/>
-                  </w:rPr>
-                  <w:t>gas</w:t>
-                </w:r>
-                <w:r>
-                  <w:rPr>
-                    <w:rFonts w:asciiTheme="majorHAnsi" w:hAnsiTheme="majorHAnsi" w:cstheme="majorHAnsi"/>
-                  </w:rPr>
-                  <w:t xml:space="preserve">, </w:t>
-                </w:r>
-                <w:r>
-                  <w:rPr>
-                    <w:rFonts w:asciiTheme="majorHAnsi" w:hAnsiTheme="majorHAnsi" w:cstheme="majorHAnsi"/>
-                  </w:rPr>
-                  <w:t>Natalia</w:t>
-                </w:r>
-                <w:r>
-                  <w:rPr>
-                    <w:rFonts w:asciiTheme="majorHAnsi" w:hAnsiTheme="majorHAnsi" w:cstheme="majorHAnsi"/>
-                  </w:rPr>
-                  <w:t xml:space="preserve">  </w:t>
+                  <w:t xml:space="preserve">   </w:t>
                 </w:r>
               </w:sdtContent>
             </w:sdt>
@@ -874,31 +823,7 @@
                   <w:rPr>
                     <w:rFonts w:asciiTheme="majorHAnsi" w:hAnsiTheme="majorHAnsi" w:cstheme="majorHAnsi"/>
                   </w:rPr>
-                  <w:t xml:space="preserve"> </w:t>
-                </w:r>
-                <w:r>
-                  <w:rPr>
-                    <w:rFonts w:asciiTheme="majorHAnsi" w:hAnsiTheme="majorHAnsi" w:cstheme="majorHAnsi"/>
-                  </w:rPr>
-                  <w:t>Developer</w:t>
-                </w:r>
-                <w:r>
-                  <w:rPr>
-                    <w:rFonts w:asciiTheme="majorHAnsi" w:hAnsiTheme="majorHAnsi" w:cstheme="majorHAnsi"/>
-                  </w:rPr>
-                  <w:t xml:space="preserve">, </w:t>
-                </w:r>
-                <w:r>
-                  <w:rPr>
-                    <w:rFonts w:asciiTheme="majorHAnsi" w:hAnsiTheme="majorHAnsi" w:cstheme="majorHAnsi"/>
-                  </w:rPr>
-                  <w:t>Tester</w:t>
-                </w:r>
-                <w:r>
-                  <w:rPr>
-                    <w:rFonts w:asciiTheme="majorHAnsi" w:hAnsiTheme="majorHAnsi" w:cstheme="majorHAnsi"/>
-                  </w:rPr>
-                  <w:t xml:space="preserve"> </w:t>
+                  <w:t xml:space="preserve">    </w:t>
                 </w:r>
               </w:sdtContent>
             </w:sdt>
@@ -948,7 +873,6 @@
               <w:rPr>
                 <w:rFonts w:asciiTheme="majorHAnsi" w:hAnsiTheme="majorHAnsi" w:cstheme="majorHAnsi"/>
                 <w:b/>
-                <w:lang w:val="es-ES"/>
               </w:rPr>
             </w:pPr>
             <w:r>
@@ -969,7 +893,6 @@
               <w:sdtPr>
                 <w:rPr>
                   <w:rFonts w:asciiTheme="majorHAnsi" w:hAnsiTheme="majorHAnsi" w:cstheme="majorHAnsi"/>
-                  <w:lang w:val="es-ES"/>
                 </w:rPr>
                 <w:tag w:val="ID3"/>
                 <w:id w:val="-2029015554"/>
@@ -984,14 +907,12 @@
                 <w:r>
                   <w:rPr>
                     <w:rFonts w:asciiTheme="majorHAnsi" w:hAnsiTheme="majorHAnsi" w:cstheme="majorHAnsi"/>
-                    <w:lang w:val="es-ES"/>
                   </w:rPr>
                   <w:t xml:space="preserve"> </w:t>
                 </w:r>
                 <w:r>
                   <w:rPr>
                     <w:rFonts w:asciiTheme="majorHAnsi" w:hAnsiTheme="majorHAnsi" w:cstheme="majorHAnsi"/>
-                    <w:lang w:val="es-ES"/>
                   </w:rPr>
                   <w:t>53962686V</w:t>
                 </w:r>
@@ -1033,7 +954,6 @@
               <w:sdtPr>
                 <w:rPr>
                   <w:rFonts w:asciiTheme="majorHAnsi" w:hAnsiTheme="majorHAnsi" w:cstheme="majorHAnsi"/>
-                  <w:lang w:val="es-ES"/>
                 </w:rPr>
                 <w:tag w:val="UVUS03"/>
                 <w:id w:val="-1922171075"/>
@@ -1048,7 +968,6 @@
                 <w:r>
                   <w:rPr>
                     <w:rFonts w:asciiTheme="majorHAnsi" w:hAnsiTheme="majorHAnsi" w:cstheme="majorHAnsi"/>
-                    <w:lang w:val="es-ES"/>
                   </w:rPr>
                   <w:t xml:space="preserve"> </w:t>
                 </w:r>
@@ -1056,7 +975,6 @@
                 <w:r>
                   <w:rPr>
                     <w:rFonts w:asciiTheme="majorHAnsi" w:hAnsiTheme="majorHAnsi" w:cstheme="majorHAnsi"/>
-                    <w:lang w:val="es-ES"/>
                   </w:rPr>
                   <w:t>ignblabla</w:t>
                 </w:r>
@@ -1064,7 +982,6 @@
                 <w:r>
                   <w:rPr>
                     <w:rFonts w:asciiTheme="majorHAnsi" w:hAnsiTheme="majorHAnsi" w:cstheme="majorHAnsi"/>
-                    <w:lang w:val="es-ES"/>
                   </w:rPr>
                   <w:t xml:space="preserve">  </w:t>
                 </w:r>
@@ -1188,7 +1105,19 @@
                   <w:rPr>
                     <w:rFonts w:asciiTheme="majorHAnsi" w:hAnsiTheme="majorHAnsi" w:cstheme="majorHAnsi"/>
                   </w:rPr>
-                  <w:t xml:space="preserve"> Manager, Developer, Tester  </w:t>
+                  <w:t xml:space="preserve"> </w:t>
+                </w:r>
+                <w:r>
+                  <w:rPr>
+                    <w:rFonts w:asciiTheme="majorHAnsi" w:hAnsiTheme="majorHAnsi" w:cstheme="majorHAnsi"/>
+                  </w:rPr>
+                  <w:t xml:space="preserve">Operator, </w:t>
+                </w:r>
+                <w:r>
+                  <w:rPr>
+                    <w:rFonts w:asciiTheme="majorHAnsi" w:hAnsiTheme="majorHAnsi" w:cstheme="majorHAnsi"/>
+                  </w:rPr>
+                  <w:t xml:space="preserve">Developer, Tester  </w:t>
                 </w:r>
               </w:sdtContent>
             </w:sdt>
@@ -1253,7 +1182,7 @@
               <w:rPr>
                 <w:rFonts w:asciiTheme="majorHAnsi" w:hAnsiTheme="majorHAnsi" w:cstheme="majorHAnsi"/>
               </w:rPr>
-              <w:t>77824121X</w:t>
+              <w:t xml:space="preserve"> </w:t>
             </w:r>
           </w:p>
           <w:permEnd w:id="1222207409"/>
@@ -1306,16 +1235,8 @@
                   <w:rPr>
                     <w:rFonts w:asciiTheme="majorHAnsi" w:hAnsiTheme="majorHAnsi" w:cstheme="majorHAnsi"/>
                   </w:rPr>
-                  <w:t xml:space="preserve"> </w:t>
+                  <w:t xml:space="preserve">  </w:t>
                 </w:r>
-                <w:proofErr w:type="spellStart"/>
-                <w:r>
-                  <w:rPr>
-                    <w:rFonts w:asciiTheme="majorHAnsi" w:hAnsiTheme="majorHAnsi" w:cstheme="majorHAnsi"/>
-                  </w:rPr>
-                  <w:t>Adrcabmar</w:t>
-                </w:r>
-                <w:proofErr w:type="spellEnd"/>
                 <w:r>
                   <w:rPr>
                     <w:rFonts w:asciiTheme="majorHAnsi" w:hAnsiTheme="majorHAnsi" w:cstheme="majorHAnsi"/>
@@ -1379,25 +1300,7 @@
                   <w:rPr>
                     <w:rFonts w:asciiTheme="majorHAnsi" w:hAnsiTheme="majorHAnsi" w:cstheme="majorHAnsi"/>
                   </w:rPr>
-                  <w:t>Cabello Martín</w:t>
-                </w:r>
-                <w:r>
-                  <w:rPr>
-                    <w:rFonts w:asciiTheme="majorHAnsi" w:hAnsiTheme="majorHAnsi" w:cstheme="majorHAnsi"/>
-                  </w:rPr>
-                  <w:t xml:space="preserve">, </w:t>
-                </w:r>
-                <w:r>
-                  <w:rPr>
-                    <w:rFonts w:asciiTheme="majorHAnsi" w:hAnsiTheme="majorHAnsi" w:cstheme="majorHAnsi"/>
-                  </w:rPr>
-                  <w:t>Adrián</w:t>
-                </w:r>
-                <w:r>
-                  <w:rPr>
-                    <w:rFonts w:asciiTheme="majorHAnsi" w:hAnsiTheme="majorHAnsi" w:cstheme="majorHAnsi"/>
-                  </w:rPr>
-                  <w:t xml:space="preserve">  </w:t>
+                  <w:t xml:space="preserve">   </w:t>
                 </w:r>
               </w:sdtContent>
             </w:sdt>
@@ -1456,13 +1359,7 @@
                   <w:rPr>
                     <w:rFonts w:asciiTheme="majorHAnsi" w:hAnsiTheme="majorHAnsi" w:cstheme="majorHAnsi"/>
                   </w:rPr>
-                  <w:t xml:space="preserve">Operator, </w:t>
-                </w:r>
-                <w:r>
-                  <w:rPr>
-                    <w:rFonts w:asciiTheme="majorHAnsi" w:hAnsiTheme="majorHAnsi" w:cstheme="majorHAnsi"/>
-                  </w:rPr>
-                  <w:t xml:space="preserve">Developer, tester </w:t>
+                  <w:t xml:space="preserve">   </w:t>
                 </w:r>
               </w:sdtContent>
             </w:sdt>
@@ -1866,26 +1763,14 @@
                   <w:rPr>
                     <w:rFonts w:asciiTheme="majorHAnsi" w:hAnsiTheme="majorHAnsi" w:cstheme="majorHAnsi"/>
                   </w:rPr>
-                  <w:t>2</w:t>
-                </w:r>
-                <w:r>
-                  <w:rPr>
-                    <w:rFonts w:asciiTheme="majorHAnsi" w:hAnsiTheme="majorHAnsi" w:cstheme="majorHAnsi"/>
-                  </w:rPr>
-                  <w:t>7</w:t>
-                </w:r>
-                <w:r>
-                  <w:rPr>
-                    <w:rFonts w:asciiTheme="majorHAnsi" w:hAnsiTheme="majorHAnsi" w:cstheme="majorHAnsi"/>
-                  </w:rPr>
-                  <w:t xml:space="preserve"> </w:t>
+                  <w:t xml:space="preserve">8 </w:t>
                 </w:r>
                 <w:proofErr w:type="spellStart"/>
                 <w:r>
                   <w:rPr>
                     <w:rFonts w:asciiTheme="majorHAnsi" w:hAnsiTheme="majorHAnsi" w:cstheme="majorHAnsi"/>
                   </w:rPr>
-                  <w:t>junio</w:t>
+                  <w:t>julio</w:t>
                 </w:r>
                 <w:proofErr w:type="spellEnd"/>
                 <w:r>
@@ -5886,7 +5771,19 @@
             <w:rPr>
               <w:rFonts w:asciiTheme="majorHAnsi" w:hAnsiTheme="majorHAnsi" w:cstheme="majorHAnsi"/>
             </w:rPr>
-            <w:t xml:space="preserve">    </w:t>
+            <w:t xml:space="preserve">  </w:t>
+          </w:r>
+          <w:r>
+            <w:rPr>
+              <w:rFonts w:asciiTheme="majorHAnsi" w:hAnsiTheme="majorHAnsi" w:cstheme="majorHAnsi"/>
+            </w:rPr>
+            <w:t>X</w:t>
+          </w:r>
+          <w:r>
+            <w:rPr>
+              <w:rFonts w:asciiTheme="majorHAnsi" w:hAnsiTheme="majorHAnsi" w:cstheme="majorHAnsi"/>
+            </w:rPr>
+            <w:t xml:space="preserve">  </w:t>
           </w:r>
         </w:sdtContent>
       </w:sdt>
@@ -6006,7 +5903,19 @@
             <w:rPr>
               <w:rFonts w:asciiTheme="majorHAnsi" w:hAnsiTheme="majorHAnsi" w:cstheme="majorHAnsi"/>
             </w:rPr>
-            <w:t xml:space="preserve">    </w:t>
+            <w:t xml:space="preserve">  </w:t>
+          </w:r>
+          <w:r>
+            <w:rPr>
+              <w:rFonts w:asciiTheme="majorHAnsi" w:hAnsiTheme="majorHAnsi" w:cstheme="majorHAnsi"/>
+            </w:rPr>
+            <w:t>X</w:t>
+          </w:r>
+          <w:r>
+            <w:rPr>
+              <w:rFonts w:asciiTheme="majorHAnsi" w:hAnsiTheme="majorHAnsi" w:cstheme="majorHAnsi"/>
+            </w:rPr>
+            <w:t xml:space="preserve">  </w:t>
           </w:r>
         </w:sdtContent>
       </w:sdt>
@@ -6126,7 +6035,19 @@
             <w:rPr>
               <w:rFonts w:asciiTheme="majorHAnsi" w:hAnsiTheme="majorHAnsi" w:cstheme="majorHAnsi"/>
             </w:rPr>
-            <w:t xml:space="preserve">    </w:t>
+            <w:t xml:space="preserve">  </w:t>
+          </w:r>
+          <w:r>
+            <w:rPr>
+              <w:rFonts w:asciiTheme="majorHAnsi" w:hAnsiTheme="majorHAnsi" w:cstheme="majorHAnsi"/>
+            </w:rPr>
+            <w:t>X</w:t>
+          </w:r>
+          <w:r>
+            <w:rPr>
+              <w:rFonts w:asciiTheme="majorHAnsi" w:hAnsiTheme="majorHAnsi" w:cstheme="majorHAnsi"/>
+            </w:rPr>
+            <w:t xml:space="preserve">  </w:t>
           </w:r>
         </w:sdtContent>
       </w:sdt>
@@ -6296,7 +6217,19 @@
             <w:rPr>
               <w:rFonts w:asciiTheme="majorHAnsi" w:hAnsiTheme="majorHAnsi" w:cstheme="majorHAnsi"/>
             </w:rPr>
-            <w:t xml:space="preserve">    </w:t>
+            <w:t xml:space="preserve">  </w:t>
+          </w:r>
+          <w:r>
+            <w:rPr>
+              <w:rFonts w:asciiTheme="majorHAnsi" w:hAnsiTheme="majorHAnsi" w:cstheme="majorHAnsi"/>
+            </w:rPr>
+            <w:t>X</w:t>
+          </w:r>
+          <w:r>
+            <w:rPr>
+              <w:rFonts w:asciiTheme="majorHAnsi" w:hAnsiTheme="majorHAnsi" w:cstheme="majorHAnsi"/>
+            </w:rPr>
+            <w:t xml:space="preserve">  </w:t>
           </w:r>
         </w:sdtContent>
       </w:sdt>
@@ -7427,7 +7360,19 @@
             <w:rPr>
               <w:rFonts w:asciiTheme="majorHAnsi" w:hAnsiTheme="majorHAnsi" w:cstheme="majorHAnsi"/>
             </w:rPr>
-            <w:t xml:space="preserve">    </w:t>
+            <w:t xml:space="preserve">  </w:t>
+          </w:r>
+          <w:r>
+            <w:rPr>
+              <w:rFonts w:asciiTheme="majorHAnsi" w:hAnsiTheme="majorHAnsi" w:cstheme="majorHAnsi"/>
+            </w:rPr>
+            <w:t>X</w:t>
+          </w:r>
+          <w:r>
+            <w:rPr>
+              <w:rFonts w:asciiTheme="majorHAnsi" w:hAnsiTheme="majorHAnsi" w:cstheme="majorHAnsi"/>
+            </w:rPr>
+            <w:t xml:space="preserve">  </w:t>
           </w:r>
         </w:sdtContent>
       </w:sdt>
@@ -8646,35 +8591,6 @@
     </w:docPart>
     <w:docPart>
       <w:docPartPr>
-        <w:name w:val="6F786DCD649A47158871CD1D613BC7CC"/>
-        <w:category>
-          <w:name w:val="General"/>
-          <w:gallery w:val="placeholder"/>
-        </w:category>
-        <w:types>
-          <w:type w:val="bbPlcHdr"/>
-        </w:types>
-        <w:behaviors>
-          <w:behavior w:val="content"/>
-        </w:behaviors>
-        <w:guid w:val="{9E835996-0619-46A3-A1D0-655D60E34AD5}"/>
-      </w:docPartPr>
-      <w:docPartBody>
-        <w:p>
-          <w:pPr>
-            <w:pStyle w:val="6F786DCD649A47158871CD1D613BC7CC"/>
-          </w:pPr>
-          <w:r>
-            <w:rPr>
-              <w:rStyle w:val="Textodelmarcadordeposicin"/>
-            </w:rPr>
-            <w:t>Haga clic o pulse aquí para escribir texto.</w:t>
-          </w:r>
-        </w:p>
-      </w:docPartBody>
-    </w:docPart>
-    <w:docPart>
-      <w:docPartPr>
         <w:name w:val="E9193D3C494241F4B256126F24FB602E"/>
         <w:category>
           <w:name w:val="General"/>
@@ -10312,17 +10228,24 @@
     <w:rsid w:val="00280507"/>
     <w:rsid w:val="002A1019"/>
     <w:rsid w:val="0043067B"/>
+    <w:rsid w:val="00481D27"/>
     <w:rsid w:val="004D075E"/>
+    <w:rsid w:val="00641391"/>
     <w:rsid w:val="00664CCF"/>
     <w:rsid w:val="006B2BEC"/>
+    <w:rsid w:val="006B303E"/>
+    <w:rsid w:val="00733545"/>
     <w:rsid w:val="00762605"/>
     <w:rsid w:val="00806041"/>
+    <w:rsid w:val="00897203"/>
     <w:rsid w:val="00922DF2"/>
     <w:rsid w:val="00A5225E"/>
     <w:rsid w:val="00AA11C6"/>
     <w:rsid w:val="00B92A39"/>
     <w:rsid w:val="00D73E95"/>
+    <w:rsid w:val="00E223D8"/>
     <w:rsid w:val="00E37F46"/>
+    <w:rsid w:val="00E960B7"/>
     <w:rsid w:val="00EC4C09"/>
     <w:rsid w:val="00F52C71"/>
   </w:rsids>

</xml_diff>

<commit_message>
fix: group requirements doc updated
</commit_message>
<xml_diff>
--- a/reports/Group/02 Requirements - Group.docx
+++ b/reports/Group/02 Requirements - Group.docx
@@ -6217,19 +6217,7 @@
             <w:rPr>
               <w:rFonts w:asciiTheme="majorHAnsi" w:hAnsiTheme="majorHAnsi" w:cstheme="majorHAnsi"/>
             </w:rPr>
-            <w:t xml:space="preserve">  </w:t>
-          </w:r>
-          <w:r>
-            <w:rPr>
-              <w:rFonts w:asciiTheme="majorHAnsi" w:hAnsiTheme="majorHAnsi" w:cstheme="majorHAnsi"/>
-            </w:rPr>
-            <w:t>X</w:t>
-          </w:r>
-          <w:r>
-            <w:rPr>
-              <w:rFonts w:asciiTheme="majorHAnsi" w:hAnsiTheme="majorHAnsi" w:cstheme="majorHAnsi"/>
-            </w:rPr>
-            <w:t xml:space="preserve">  </w:t>
+            <w:t xml:space="preserve">    </w:t>
           </w:r>
         </w:sdtContent>
       </w:sdt>
@@ -10232,6 +10220,7 @@
     <w:rsid w:val="004D075E"/>
     <w:rsid w:val="00641391"/>
     <w:rsid w:val="00664CCF"/>
+    <w:rsid w:val="006941B2"/>
     <w:rsid w:val="006B2BEC"/>
     <w:rsid w:val="006B303E"/>
     <w:rsid w:val="00733545"/>

</xml_diff>